<commit_message>
update phân tích chức năng UCCN 8_9 và bản vẽ chưa hợp lý sau review
</commit_message>
<xml_diff>
--- a/BaoCao/FRA/1412689/Phân tích chức năng UCNV08.docx
+++ b/BaoCao/FRA/1412689/Phân tích chức năng UCNV08.docx
@@ -42,10 +42,10 @@
           <w:noProof/>
         </w:rPr>
         <w:drawing>
-          <wp:inline distT="0" distB="0" distL="0" distR="0" wp14:anchorId="6CA15951" wp14:editId="7BF92574">
-            <wp:extent cx="5724525" cy="3762375"/>
-            <wp:effectExtent l="0" t="0" r="9525" b="9525"/>
-            <wp:docPr id="1" name="Hình ảnh 1"/>
+          <wp:inline distT="0" distB="0" distL="0" distR="0" wp14:anchorId="2C3F1B16" wp14:editId="72DDE393">
+            <wp:extent cx="5943600" cy="4467225"/>
+            <wp:effectExtent l="0" t="0" r="0" b="9525"/>
+            <wp:docPr id="2" name="Hình ảnh 2"/>
             <wp:cNvGraphicFramePr>
               <a:graphicFrameLocks xmlns:a="http://schemas.openxmlformats.org/drawingml/2006/main" noChangeAspect="1"/>
             </wp:cNvGraphicFramePr>
@@ -65,7 +65,7 @@
                   <pic:spPr>
                     <a:xfrm>
                       <a:off x="0" y="0"/>
-                      <a:ext cx="5724525" cy="3762375"/>
+                      <a:ext cx="5943600" cy="4467225"/>
                     </a:xfrm>
                     <a:prstGeom prst="rect">
                       <a:avLst/>
@@ -562,22 +562,6 @@
             <w:r>
               <w:t xml:space="preserve"> NPP</w:t>
             </w:r>
-            <w:r>
-              <w:t xml:space="preserve">, </w:t>
-            </w:r>
-            <w:proofErr w:type="spellStart"/>
-            <w:r>
-              <w:t>hóa</w:t>
-            </w:r>
-            <w:proofErr w:type="spellEnd"/>
-            <w:r>
-              <w:t xml:space="preserve"> </w:t>
-            </w:r>
-            <w:proofErr w:type="spellStart"/>
-            <w:r>
-              <w:t>đơn</w:t>
-            </w:r>
-            <w:proofErr w:type="spellEnd"/>
           </w:p>
         </w:tc>
       </w:tr>
@@ -734,91 +718,23 @@
               <w:rPr>
                 <w:b w:val="0"/>
               </w:rPr>
-              <w:t>tra</w:t>
-            </w:r>
-            <w:proofErr w:type="spellEnd"/>
-            <w:r>
-              <w:rPr>
-                <w:b w:val="0"/>
-              </w:rPr>
-              <w:t xml:space="preserve"> </w:t>
-            </w:r>
-            <w:proofErr w:type="spellStart"/>
-            <w:r>
-              <w:rPr>
-                <w:b w:val="0"/>
-              </w:rPr>
-              <w:t>cứu</w:t>
-            </w:r>
-            <w:proofErr w:type="spellEnd"/>
-            <w:r>
-              <w:rPr>
-                <w:b w:val="0"/>
-              </w:rPr>
-              <w:t xml:space="preserve"> </w:t>
-            </w:r>
-            <w:proofErr w:type="spellStart"/>
-            <w:r>
-              <w:rPr>
-                <w:b w:val="0"/>
-              </w:rPr>
-              <w:t>thông</w:t>
-            </w:r>
-            <w:proofErr w:type="spellEnd"/>
-            <w:r>
-              <w:rPr>
-                <w:b w:val="0"/>
-              </w:rPr>
-              <w:t xml:space="preserve"> tin</w:t>
-            </w:r>
-            <w:r>
-              <w:rPr>
-                <w:b w:val="0"/>
-              </w:rPr>
-              <w:t xml:space="preserve"> </w:t>
-            </w:r>
-            <w:proofErr w:type="spellStart"/>
-            <w:r>
-              <w:rPr>
-                <w:b w:val="0"/>
-              </w:rPr>
-              <w:t>kinh</w:t>
-            </w:r>
-            <w:proofErr w:type="spellEnd"/>
-            <w:r>
-              <w:rPr>
-                <w:b w:val="0"/>
-              </w:rPr>
-              <w:t xml:space="preserve"> </w:t>
-            </w:r>
-            <w:proofErr w:type="spellStart"/>
-            <w:r>
-              <w:rPr>
-                <w:b w:val="0"/>
-              </w:rPr>
-              <w:t>doanh</w:t>
-            </w:r>
-            <w:proofErr w:type="spellEnd"/>
-            <w:r>
-              <w:rPr>
-                <w:b w:val="0"/>
-              </w:rPr>
-              <w:t xml:space="preserve"> </w:t>
-            </w:r>
-            <w:proofErr w:type="spellStart"/>
-            <w:r>
-              <w:rPr>
-                <w:b w:val="0"/>
-              </w:rPr>
-              <w:t>của</w:t>
-            </w:r>
-            <w:proofErr w:type="spellEnd"/>
-            <w:r>
-              <w:rPr>
-                <w:b w:val="0"/>
-              </w:rPr>
-              <w:t xml:space="preserve"> NPP</w:t>
-            </w:r>
+              <w:t>báo</w:t>
+            </w:r>
+            <w:proofErr w:type="spellEnd"/>
+            <w:r>
+              <w:rPr>
+                <w:b w:val="0"/>
+              </w:rPr>
+              <w:t xml:space="preserve"> </w:t>
+            </w:r>
+            <w:proofErr w:type="spellStart"/>
+            <w:r>
+              <w:rPr>
+                <w:b w:val="0"/>
+              </w:rPr>
+              <w:t>cáo</w:t>
+            </w:r>
+            <w:proofErr w:type="spellEnd"/>
           </w:p>
           <w:p>
             <w:pPr>
@@ -834,91 +750,161 @@
               <w:rPr>
                 <w:b w:val="0"/>
               </w:rPr>
-              <w:t>Chọn</w:t>
-            </w:r>
-            <w:proofErr w:type="spellEnd"/>
-            <w:r>
-              <w:rPr>
-                <w:b w:val="0"/>
-              </w:rPr>
-              <w:t xml:space="preserve"> </w:t>
-            </w:r>
-            <w:proofErr w:type="spellStart"/>
-            <w:r>
-              <w:rPr>
-                <w:b w:val="0"/>
-              </w:rPr>
-              <w:t>thống</w:t>
-            </w:r>
-            <w:proofErr w:type="spellEnd"/>
-            <w:r>
-              <w:rPr>
-                <w:b w:val="0"/>
-              </w:rPr>
-              <w:t xml:space="preserve"> </w:t>
-            </w:r>
-            <w:proofErr w:type="spellStart"/>
-            <w:r>
-              <w:rPr>
-                <w:b w:val="0"/>
-              </w:rPr>
-              <w:t>kê</w:t>
-            </w:r>
-            <w:proofErr w:type="spellEnd"/>
-            <w:r>
-              <w:rPr>
-                <w:b w:val="0"/>
-              </w:rPr>
-              <w:t xml:space="preserve"> </w:t>
-            </w:r>
-            <w:proofErr w:type="spellStart"/>
-            <w:r>
-              <w:rPr>
-                <w:b w:val="0"/>
-              </w:rPr>
-              <w:t>theo</w:t>
-            </w:r>
-            <w:proofErr w:type="spellEnd"/>
-            <w:r>
-              <w:rPr>
-                <w:b w:val="0"/>
-              </w:rPr>
-              <w:t xml:space="preserve"> </w:t>
-            </w:r>
-            <w:proofErr w:type="spellStart"/>
-            <w:r>
-              <w:rPr>
-                <w:b w:val="0"/>
-              </w:rPr>
-              <w:t>tháng</w:t>
-            </w:r>
-            <w:proofErr w:type="spellEnd"/>
-            <w:r>
-              <w:rPr>
-                <w:b w:val="0"/>
-              </w:rPr>
-              <w:t>/</w:t>
-            </w:r>
-            <w:proofErr w:type="spellStart"/>
-            <w:r>
-              <w:rPr>
-                <w:b w:val="0"/>
-              </w:rPr>
-              <w:t>quý</w:t>
-            </w:r>
-            <w:proofErr w:type="spellEnd"/>
-            <w:r>
-              <w:rPr>
-                <w:b w:val="0"/>
-              </w:rPr>
-              <w:t>/</w:t>
-            </w:r>
-            <w:proofErr w:type="spellStart"/>
-            <w:r>
-              <w:rPr>
-                <w:b w:val="0"/>
-              </w:rPr>
-              <w:t>năm</w:t>
+              <w:t>Hiện</w:t>
+            </w:r>
+            <w:proofErr w:type="spellEnd"/>
+            <w:r>
+              <w:rPr>
+                <w:b w:val="0"/>
+              </w:rPr>
+              <w:t xml:space="preserve"> </w:t>
+            </w:r>
+            <w:proofErr w:type="spellStart"/>
+            <w:r>
+              <w:rPr>
+                <w:b w:val="0"/>
+              </w:rPr>
+              <w:t>ra</w:t>
+            </w:r>
+            <w:proofErr w:type="spellEnd"/>
+            <w:r>
+              <w:rPr>
+                <w:b w:val="0"/>
+              </w:rPr>
+              <w:t xml:space="preserve"> </w:t>
+            </w:r>
+            <w:proofErr w:type="spellStart"/>
+            <w:r>
+              <w:rPr>
+                <w:b w:val="0"/>
+              </w:rPr>
+              <w:t>ra</w:t>
+            </w:r>
+            <w:proofErr w:type="spellEnd"/>
+            <w:r>
+              <w:rPr>
+                <w:b w:val="0"/>
+              </w:rPr>
+              <w:t xml:space="preserve"> </w:t>
+            </w:r>
+            <w:proofErr w:type="spellStart"/>
+            <w:r>
+              <w:rPr>
+                <w:b w:val="0"/>
+              </w:rPr>
+              <w:t>hai</w:t>
+            </w:r>
+            <w:proofErr w:type="spellEnd"/>
+            <w:r>
+              <w:rPr>
+                <w:b w:val="0"/>
+              </w:rPr>
+              <w:t xml:space="preserve"> </w:t>
+            </w:r>
+            <w:proofErr w:type="spellStart"/>
+            <w:r>
+              <w:rPr>
+                <w:b w:val="0"/>
+              </w:rPr>
+              <w:t>tác</w:t>
+            </w:r>
+            <w:proofErr w:type="spellEnd"/>
+            <w:r>
+              <w:rPr>
+                <w:b w:val="0"/>
+              </w:rPr>
+              <w:t xml:space="preserve"> </w:t>
+            </w:r>
+            <w:proofErr w:type="spellStart"/>
+            <w:r>
+              <w:rPr>
+                <w:b w:val="0"/>
+              </w:rPr>
+              <w:t>vụ</w:t>
+            </w:r>
+            <w:proofErr w:type="spellEnd"/>
+            <w:r>
+              <w:rPr>
+                <w:b w:val="0"/>
+              </w:rPr>
+              <w:t xml:space="preserve"> </w:t>
+            </w:r>
+            <w:proofErr w:type="spellStart"/>
+            <w:r>
+              <w:rPr>
+                <w:b w:val="0"/>
+              </w:rPr>
+              <w:t>báo</w:t>
+            </w:r>
+            <w:proofErr w:type="spellEnd"/>
+            <w:r>
+              <w:rPr>
+                <w:b w:val="0"/>
+              </w:rPr>
+              <w:t xml:space="preserve"> </w:t>
+            </w:r>
+            <w:proofErr w:type="spellStart"/>
+            <w:r>
+              <w:rPr>
+                <w:b w:val="0"/>
+              </w:rPr>
+              <w:t>cáo</w:t>
+            </w:r>
+            <w:proofErr w:type="spellEnd"/>
+            <w:r>
+              <w:rPr>
+                <w:b w:val="0"/>
+              </w:rPr>
+              <w:t xml:space="preserve"> </w:t>
+            </w:r>
+            <w:proofErr w:type="spellStart"/>
+            <w:r>
+              <w:rPr>
+                <w:b w:val="0"/>
+              </w:rPr>
+              <w:t>kinh</w:t>
+            </w:r>
+            <w:proofErr w:type="spellEnd"/>
+            <w:r>
+              <w:rPr>
+                <w:b w:val="0"/>
+              </w:rPr>
+              <w:t xml:space="preserve"> </w:t>
+            </w:r>
+            <w:proofErr w:type="spellStart"/>
+            <w:r>
+              <w:rPr>
+                <w:b w:val="0"/>
+              </w:rPr>
+              <w:t>doanh</w:t>
+            </w:r>
+            <w:proofErr w:type="spellEnd"/>
+            <w:r>
+              <w:rPr>
+                <w:b w:val="0"/>
+              </w:rPr>
+              <w:t xml:space="preserve"> </w:t>
+            </w:r>
+            <w:proofErr w:type="spellStart"/>
+            <w:r>
+              <w:rPr>
+                <w:b w:val="0"/>
+              </w:rPr>
+              <w:t>của</w:t>
+            </w:r>
+            <w:proofErr w:type="spellEnd"/>
+            <w:r>
+              <w:rPr>
+                <w:b w:val="0"/>
+              </w:rPr>
+              <w:t xml:space="preserve"> </w:t>
+            </w:r>
+            <w:proofErr w:type="spellStart"/>
+            <w:r>
+              <w:rPr>
+                <w:b w:val="0"/>
+              </w:rPr>
+              <w:t>npp</w:t>
             </w:r>
             <w:proofErr w:type="spellEnd"/>
             <w:r>
@@ -946,35 +932,49 @@
               <w:rPr>
                 <w:b w:val="0"/>
               </w:rPr>
-              <w:t>chọn</w:t>
-            </w:r>
-            <w:proofErr w:type="spellEnd"/>
-            <w:r>
-              <w:rPr>
-                <w:b w:val="0"/>
-              </w:rPr>
-              <w:t xml:space="preserve"> </w:t>
-            </w:r>
-            <w:proofErr w:type="spellStart"/>
-            <w:r>
-              <w:rPr>
-                <w:b w:val="0"/>
-              </w:rPr>
-              <w:t>số</w:t>
-            </w:r>
-            <w:proofErr w:type="spellEnd"/>
-            <w:r>
-              <w:rPr>
-                <w:b w:val="0"/>
-              </w:rPr>
-              <w:t xml:space="preserve"> </w:t>
-            </w:r>
-            <w:proofErr w:type="spellStart"/>
-            <w:r>
-              <w:rPr>
-                <w:b w:val="0"/>
-              </w:rPr>
-              <w:t>lượng</w:t>
+              <w:t>báo</w:t>
+            </w:r>
+            <w:proofErr w:type="spellEnd"/>
+            <w:r>
+              <w:rPr>
+                <w:b w:val="0"/>
+              </w:rPr>
+              <w:t xml:space="preserve"> </w:t>
+            </w:r>
+            <w:proofErr w:type="spellStart"/>
+            <w:r>
+              <w:rPr>
+                <w:b w:val="0"/>
+              </w:rPr>
+              <w:t>cáo</w:t>
+            </w:r>
+            <w:proofErr w:type="spellEnd"/>
+            <w:r>
+              <w:rPr>
+                <w:b w:val="0"/>
+              </w:rPr>
+              <w:t xml:space="preserve"> </w:t>
+            </w:r>
+            <w:proofErr w:type="spellStart"/>
+            <w:r>
+              <w:rPr>
+                <w:b w:val="0"/>
+              </w:rPr>
+              <w:t>phân</w:t>
+            </w:r>
+            <w:proofErr w:type="spellEnd"/>
+            <w:r>
+              <w:rPr>
+                <w:b w:val="0"/>
+              </w:rPr>
+              <w:t xml:space="preserve"> </w:t>
+            </w:r>
+            <w:proofErr w:type="spellStart"/>
+            <w:r>
+              <w:rPr>
+                <w:b w:val="0"/>
+              </w:rPr>
+              <w:t>bổ</w:t>
             </w:r>
             <w:proofErr w:type="spellEnd"/>
             <w:r>
@@ -1003,188 +1003,6 @@
                 <w:b w:val="0"/>
               </w:rPr>
               <w:t>hóa</w:t>
-            </w:r>
-            <w:proofErr w:type="spellEnd"/>
-            <w:r>
-              <w:rPr>
-                <w:b w:val="0"/>
-              </w:rPr>
-              <w:t xml:space="preserve"> </w:t>
-            </w:r>
-            <w:proofErr w:type="spellStart"/>
-            <w:r>
-              <w:rPr>
-                <w:b w:val="0"/>
-              </w:rPr>
-              <w:t>bán</w:t>
-            </w:r>
-            <w:proofErr w:type="spellEnd"/>
-            <w:r>
-              <w:rPr>
-                <w:b w:val="0"/>
-              </w:rPr>
-              <w:t xml:space="preserve"> </w:t>
-            </w:r>
-            <w:proofErr w:type="spellStart"/>
-            <w:r>
-              <w:rPr>
-                <w:b w:val="0"/>
-              </w:rPr>
-              <w:t>ra</w:t>
-            </w:r>
-            <w:proofErr w:type="spellEnd"/>
-            <w:r>
-              <w:rPr>
-                <w:b w:val="0"/>
-              </w:rPr>
-              <w:t xml:space="preserve"> </w:t>
-            </w:r>
-            <w:proofErr w:type="spellStart"/>
-            <w:r>
-              <w:rPr>
-                <w:b w:val="0"/>
-              </w:rPr>
-              <w:t>hoặc</w:t>
-            </w:r>
-            <w:proofErr w:type="spellEnd"/>
-            <w:r>
-              <w:rPr>
-                <w:b w:val="0"/>
-              </w:rPr>
-              <w:t xml:space="preserve"> </w:t>
-            </w:r>
-            <w:proofErr w:type="spellStart"/>
-            <w:r>
-              <w:rPr>
-                <w:b w:val="0"/>
-              </w:rPr>
-              <w:t>số</w:t>
-            </w:r>
-            <w:proofErr w:type="spellEnd"/>
-            <w:r>
-              <w:rPr>
-                <w:b w:val="0"/>
-              </w:rPr>
-              <w:t xml:space="preserve"> </w:t>
-            </w:r>
-            <w:proofErr w:type="spellStart"/>
-            <w:r>
-              <w:rPr>
-                <w:b w:val="0"/>
-              </w:rPr>
-              <w:t>lượng</w:t>
-            </w:r>
-            <w:proofErr w:type="spellEnd"/>
-            <w:r>
-              <w:rPr>
-                <w:b w:val="0"/>
-              </w:rPr>
-              <w:t xml:space="preserve"> </w:t>
-            </w:r>
-            <w:proofErr w:type="spellStart"/>
-            <w:r>
-              <w:rPr>
-                <w:b w:val="0"/>
-              </w:rPr>
-              <w:t>tồn</w:t>
-            </w:r>
-            <w:proofErr w:type="spellEnd"/>
-            <w:r>
-              <w:rPr>
-                <w:b w:val="0"/>
-              </w:rPr>
-              <w:t xml:space="preserve"> </w:t>
-            </w:r>
-            <w:proofErr w:type="spellStart"/>
-            <w:r>
-              <w:rPr>
-                <w:b w:val="0"/>
-              </w:rPr>
-              <w:t>hoặc</w:t>
-            </w:r>
-            <w:proofErr w:type="spellEnd"/>
-            <w:r>
-              <w:rPr>
-                <w:b w:val="0"/>
-              </w:rPr>
-              <w:t xml:space="preserve"> </w:t>
-            </w:r>
-            <w:proofErr w:type="spellStart"/>
-            <w:r>
-              <w:rPr>
-                <w:b w:val="0"/>
-              </w:rPr>
-              <w:t>doanh</w:t>
-            </w:r>
-            <w:proofErr w:type="spellEnd"/>
-            <w:r>
-              <w:rPr>
-                <w:b w:val="0"/>
-              </w:rPr>
-              <w:t xml:space="preserve"> </w:t>
-            </w:r>
-            <w:proofErr w:type="spellStart"/>
-            <w:r>
-              <w:rPr>
-                <w:b w:val="0"/>
-              </w:rPr>
-              <w:t>thu</w:t>
-            </w:r>
-            <w:proofErr w:type="spellEnd"/>
-            <w:r>
-              <w:rPr>
-                <w:b w:val="0"/>
-              </w:rPr>
-              <w:t xml:space="preserve"> </w:t>
-            </w:r>
-            <w:proofErr w:type="spellStart"/>
-            <w:r>
-              <w:rPr>
-                <w:b w:val="0"/>
-              </w:rPr>
-              <w:t>của</w:t>
-            </w:r>
-            <w:proofErr w:type="spellEnd"/>
-            <w:r>
-              <w:rPr>
-                <w:b w:val="0"/>
-              </w:rPr>
-              <w:t xml:space="preserve"> </w:t>
-            </w:r>
-            <w:proofErr w:type="spellStart"/>
-            <w:r>
-              <w:rPr>
-                <w:b w:val="0"/>
-              </w:rPr>
-              <w:t>nhà</w:t>
-            </w:r>
-            <w:proofErr w:type="spellEnd"/>
-            <w:r>
-              <w:rPr>
-                <w:b w:val="0"/>
-              </w:rPr>
-              <w:t xml:space="preserve"> </w:t>
-            </w:r>
-            <w:proofErr w:type="spellStart"/>
-            <w:r>
-              <w:rPr>
-                <w:b w:val="0"/>
-              </w:rPr>
-              <w:t>phân</w:t>
-            </w:r>
-            <w:proofErr w:type="spellEnd"/>
-            <w:r>
-              <w:rPr>
-                <w:b w:val="0"/>
-              </w:rPr>
-              <w:t xml:space="preserve"> </w:t>
-            </w:r>
-            <w:proofErr w:type="spellStart"/>
-            <w:r>
-              <w:rPr>
-                <w:b w:val="0"/>
-              </w:rPr>
-              <w:t>phối</w:t>
             </w:r>
             <w:proofErr w:type="spellEnd"/>
           </w:p>
@@ -1202,209 +1020,49 @@
               <w:rPr>
                 <w:b w:val="0"/>
               </w:rPr>
-              <w:t>Hiển</w:t>
-            </w:r>
-            <w:proofErr w:type="spellEnd"/>
-            <w:r>
-              <w:rPr>
-                <w:b w:val="0"/>
-              </w:rPr>
-              <w:t xml:space="preserve"> </w:t>
-            </w:r>
-            <w:proofErr w:type="spellStart"/>
-            <w:r>
-              <w:rPr>
-                <w:b w:val="0"/>
-              </w:rPr>
-              <w:t>thị</w:t>
-            </w:r>
-            <w:proofErr w:type="spellEnd"/>
-            <w:r>
-              <w:rPr>
-                <w:b w:val="0"/>
-              </w:rPr>
-              <w:t xml:space="preserve"> </w:t>
-            </w:r>
-            <w:proofErr w:type="spellStart"/>
-            <w:r>
-              <w:rPr>
-                <w:b w:val="0"/>
-              </w:rPr>
-              <w:t>thông</w:t>
-            </w:r>
-            <w:proofErr w:type="spellEnd"/>
-            <w:r>
-              <w:rPr>
-                <w:b w:val="0"/>
-              </w:rPr>
-              <w:t xml:space="preserve"> tin </w:t>
-            </w:r>
-            <w:proofErr w:type="spellStart"/>
-            <w:r>
-              <w:rPr>
-                <w:b w:val="0"/>
-              </w:rPr>
-              <w:t>tổng</w:t>
-            </w:r>
-            <w:proofErr w:type="spellEnd"/>
-            <w:r>
-              <w:rPr>
-                <w:b w:val="0"/>
-              </w:rPr>
-              <w:t xml:space="preserve"> </w:t>
-            </w:r>
-            <w:proofErr w:type="spellStart"/>
-            <w:r>
-              <w:rPr>
-                <w:b w:val="0"/>
-              </w:rPr>
-              <w:t>số</w:t>
-            </w:r>
-            <w:proofErr w:type="spellEnd"/>
-            <w:r>
-              <w:rPr>
-                <w:b w:val="0"/>
-              </w:rPr>
-              <w:t xml:space="preserve"> </w:t>
-            </w:r>
-            <w:proofErr w:type="spellStart"/>
-            <w:r>
-              <w:rPr>
-                <w:b w:val="0"/>
-              </w:rPr>
-              <w:t>h</w:t>
-            </w:r>
-            <w:r>
-              <w:rPr>
-                <w:b w:val="0"/>
-              </w:rPr>
-              <w:t>àng</w:t>
-            </w:r>
-            <w:proofErr w:type="spellEnd"/>
-            <w:r>
-              <w:rPr>
-                <w:b w:val="0"/>
-              </w:rPr>
-              <w:t xml:space="preserve"> </w:t>
-            </w:r>
-            <w:proofErr w:type="spellStart"/>
-            <w:r>
-              <w:rPr>
-                <w:b w:val="0"/>
-              </w:rPr>
-              <w:t>hóa</w:t>
-            </w:r>
-            <w:proofErr w:type="spellEnd"/>
-            <w:r>
-              <w:rPr>
-                <w:b w:val="0"/>
-              </w:rPr>
-              <w:t xml:space="preserve"> </w:t>
-            </w:r>
-            <w:proofErr w:type="spellStart"/>
-            <w:r>
-              <w:rPr>
-                <w:b w:val="0"/>
-              </w:rPr>
-              <w:t>bán</w:t>
-            </w:r>
-            <w:proofErr w:type="spellEnd"/>
-            <w:r>
-              <w:rPr>
-                <w:b w:val="0"/>
-              </w:rPr>
-              <w:t xml:space="preserve"> </w:t>
-            </w:r>
-            <w:proofErr w:type="spellStart"/>
-            <w:r>
-              <w:rPr>
-                <w:b w:val="0"/>
-              </w:rPr>
-              <w:t>ra</w:t>
-            </w:r>
-            <w:proofErr w:type="spellEnd"/>
-            <w:r>
-              <w:rPr>
-                <w:b w:val="0"/>
-              </w:rPr>
-              <w:t xml:space="preserve"> </w:t>
-            </w:r>
-            <w:proofErr w:type="spellStart"/>
-            <w:r>
-              <w:rPr>
-                <w:b w:val="0"/>
-              </w:rPr>
-              <w:t>hoặc</w:t>
-            </w:r>
-            <w:proofErr w:type="spellEnd"/>
-            <w:r>
-              <w:rPr>
-                <w:b w:val="0"/>
-              </w:rPr>
-              <w:t xml:space="preserve"> </w:t>
-            </w:r>
-            <w:proofErr w:type="spellStart"/>
-            <w:r>
-              <w:rPr>
-                <w:b w:val="0"/>
-              </w:rPr>
-              <w:t>số</w:t>
-            </w:r>
-            <w:proofErr w:type="spellEnd"/>
-            <w:r>
-              <w:rPr>
-                <w:b w:val="0"/>
-              </w:rPr>
-              <w:t xml:space="preserve"> </w:t>
-            </w:r>
-            <w:proofErr w:type="spellStart"/>
-            <w:r>
-              <w:rPr>
-                <w:b w:val="0"/>
-              </w:rPr>
-              <w:t>lượng</w:t>
-            </w:r>
-            <w:proofErr w:type="spellEnd"/>
-            <w:r>
-              <w:rPr>
-                <w:b w:val="0"/>
-              </w:rPr>
-              <w:t xml:space="preserve"> </w:t>
-            </w:r>
-            <w:proofErr w:type="spellStart"/>
-            <w:r>
-              <w:rPr>
-                <w:b w:val="0"/>
-              </w:rPr>
-              <w:t>tồn</w:t>
-            </w:r>
-            <w:proofErr w:type="spellEnd"/>
-            <w:r>
-              <w:rPr>
-                <w:b w:val="0"/>
-              </w:rPr>
-              <w:t xml:space="preserve"> </w:t>
-            </w:r>
-            <w:proofErr w:type="spellStart"/>
-            <w:r>
-              <w:rPr>
-                <w:b w:val="0"/>
-              </w:rPr>
-              <w:t>hoặc</w:t>
-            </w:r>
-            <w:proofErr w:type="spellEnd"/>
-            <w:r>
-              <w:rPr>
-                <w:b w:val="0"/>
-              </w:rPr>
-              <w:t xml:space="preserve"> </w:t>
-            </w:r>
-            <w:proofErr w:type="spellStart"/>
-            <w:r>
-              <w:rPr>
-                <w:b w:val="0"/>
-              </w:rPr>
-              <w:t>tổng</w:t>
+              <w:t>Chọn</w:t>
+            </w:r>
+            <w:proofErr w:type="spellEnd"/>
+            <w:r>
+              <w:rPr>
+                <w:b w:val="0"/>
+              </w:rPr>
+              <w:t xml:space="preserve"> </w:t>
+            </w:r>
+            <w:proofErr w:type="spellStart"/>
+            <w:r>
+              <w:rPr>
+                <w:b w:val="0"/>
+              </w:rPr>
+              <w:t>báo</w:t>
+            </w:r>
+            <w:proofErr w:type="spellEnd"/>
+            <w:r>
+              <w:rPr>
+                <w:b w:val="0"/>
+              </w:rPr>
+              <w:t xml:space="preserve"> </w:t>
+            </w:r>
+            <w:proofErr w:type="spellStart"/>
+            <w:r>
+              <w:rPr>
+                <w:b w:val="0"/>
+              </w:rPr>
+              <w:t>cáo</w:t>
+            </w:r>
+            <w:proofErr w:type="spellEnd"/>
+            <w:r>
+              <w:rPr>
+                <w:b w:val="0"/>
+              </w:rPr>
+              <w:t xml:space="preserve"> </w:t>
+            </w:r>
+            <w:proofErr w:type="spellStart"/>
+            <w:r>
+              <w:rPr>
+                <w:b w:val="0"/>
+              </w:rPr>
+              <w:t>kinh</w:t>
             </w:r>
             <w:proofErr w:type="spellEnd"/>
             <w:r>
@@ -1432,20 +1090,6 @@
               <w:rPr>
                 <w:b w:val="0"/>
               </w:rPr>
-              <w:t>thu</w:t>
-            </w:r>
-            <w:proofErr w:type="spellEnd"/>
-            <w:r>
-              <w:rPr>
-                <w:b w:val="0"/>
-              </w:rPr>
-              <w:t xml:space="preserve"> </w:t>
-            </w:r>
-            <w:proofErr w:type="spellStart"/>
-            <w:r>
-              <w:rPr>
-                <w:b w:val="0"/>
-              </w:rPr>
               <w:t>của</w:t>
             </w:r>
             <w:proofErr w:type="spellEnd"/>
@@ -1453,8 +1097,16 @@
               <w:rPr>
                 <w:b w:val="0"/>
               </w:rPr>
-              <w:t xml:space="preserve"> NPP</w:t>
-            </w:r>
+              <w:t xml:space="preserve"> </w:t>
+            </w:r>
+            <w:proofErr w:type="spellStart"/>
+            <w:r>
+              <w:rPr>
+                <w:b w:val="0"/>
+              </w:rPr>
+              <w:t>npp</w:t>
+            </w:r>
+            <w:proofErr w:type="spellEnd"/>
           </w:p>
           <w:p>
             <w:pPr>
@@ -1470,7 +1122,7 @@
               <w:rPr>
                 <w:b w:val="0"/>
               </w:rPr>
-              <w:t>Chọn</w:t>
+              <w:t>Hiện</w:t>
             </w:r>
             <w:proofErr w:type="spellEnd"/>
             <w:r>
@@ -1526,6 +1178,74 @@
               <w:rPr>
                 <w:b w:val="0"/>
               </w:rPr>
+              <w:t>lượ</w:t>
+            </w:r>
+            <w:r>
+              <w:rPr>
+                <w:b w:val="0"/>
+              </w:rPr>
+              <w:t>ng</w:t>
+            </w:r>
+            <w:proofErr w:type="spellEnd"/>
+            <w:r>
+              <w:rPr>
+                <w:b w:val="0"/>
+              </w:rPr>
+              <w:t>,</w:t>
+            </w:r>
+            <w:r>
+              <w:rPr>
+                <w:b w:val="0"/>
+              </w:rPr>
+              <w:t xml:space="preserve"> </w:t>
+            </w:r>
+            <w:proofErr w:type="spellStart"/>
+            <w:r>
+              <w:rPr>
+                <w:b w:val="0"/>
+              </w:rPr>
+              <w:t>thống</w:t>
+            </w:r>
+            <w:proofErr w:type="spellEnd"/>
+            <w:r>
+              <w:rPr>
+                <w:b w:val="0"/>
+              </w:rPr>
+              <w:t xml:space="preserve"> </w:t>
+            </w:r>
+            <w:proofErr w:type="spellStart"/>
+            <w:r>
+              <w:rPr>
+                <w:b w:val="0"/>
+              </w:rPr>
+              <w:t>kê</w:t>
+            </w:r>
+            <w:proofErr w:type="spellEnd"/>
+            <w:r>
+              <w:rPr>
+                <w:b w:val="0"/>
+              </w:rPr>
+              <w:t xml:space="preserve"> </w:t>
+            </w:r>
+            <w:proofErr w:type="spellStart"/>
+            <w:r>
+              <w:rPr>
+                <w:b w:val="0"/>
+              </w:rPr>
+              <w:t>số</w:t>
+            </w:r>
+            <w:proofErr w:type="spellEnd"/>
+            <w:r>
+              <w:rPr>
+                <w:b w:val="0"/>
+              </w:rPr>
+              <w:t xml:space="preserve"> </w:t>
+            </w:r>
+            <w:proofErr w:type="spellStart"/>
+            <w:r>
+              <w:rPr>
+                <w:b w:val="0"/>
+              </w:rPr>
               <w:t>liệu</w:t>
             </w:r>
             <w:proofErr w:type="spellEnd"/>
@@ -1533,105 +1253,7 @@
               <w:rPr>
                 <w:b w:val="0"/>
               </w:rPr>
-              <w:t xml:space="preserve"> </w:t>
-            </w:r>
-            <w:proofErr w:type="spellStart"/>
-            <w:r>
-              <w:rPr>
-                <w:b w:val="0"/>
-              </w:rPr>
-              <w:t>theo</w:t>
-            </w:r>
-            <w:proofErr w:type="spellEnd"/>
-            <w:r>
-              <w:rPr>
-                <w:b w:val="0"/>
-              </w:rPr>
-              <w:t xml:space="preserve"> </w:t>
-            </w:r>
-            <w:proofErr w:type="spellStart"/>
-            <w:r>
-              <w:rPr>
-                <w:b w:val="0"/>
-              </w:rPr>
-              <w:t>tháng</w:t>
-            </w:r>
-            <w:proofErr w:type="spellEnd"/>
-            <w:r>
-              <w:rPr>
-                <w:b w:val="0"/>
-              </w:rPr>
-              <w:t xml:space="preserve">/ </w:t>
-            </w:r>
-            <w:proofErr w:type="spellStart"/>
-            <w:r>
-              <w:rPr>
-                <w:b w:val="0"/>
-              </w:rPr>
-              <w:t>quý</w:t>
-            </w:r>
-            <w:proofErr w:type="spellEnd"/>
-            <w:r>
-              <w:rPr>
-                <w:b w:val="0"/>
-              </w:rPr>
-              <w:t xml:space="preserve">/ </w:t>
-            </w:r>
-            <w:proofErr w:type="spellStart"/>
-            <w:r>
-              <w:rPr>
-                <w:b w:val="0"/>
-              </w:rPr>
-              <w:t>năm</w:t>
-            </w:r>
-            <w:proofErr w:type="spellEnd"/>
-            <w:r>
-              <w:rPr>
-                <w:b w:val="0"/>
-              </w:rPr>
-              <w:t xml:space="preserve"> </w:t>
-            </w:r>
-            <w:proofErr w:type="spellStart"/>
-            <w:r>
-              <w:rPr>
-                <w:b w:val="0"/>
-              </w:rPr>
-              <w:t>và</w:t>
-            </w:r>
-            <w:proofErr w:type="spellEnd"/>
-            <w:r>
-              <w:rPr>
-                <w:b w:val="0"/>
-              </w:rPr>
-              <w:t xml:space="preserve"> </w:t>
-            </w:r>
-            <w:proofErr w:type="spellStart"/>
-            <w:r>
-              <w:rPr>
-                <w:b w:val="0"/>
-              </w:rPr>
-              <w:t>chọn</w:t>
-            </w:r>
-            <w:proofErr w:type="spellEnd"/>
-            <w:r>
-              <w:rPr>
-                <w:b w:val="0"/>
-              </w:rPr>
-              <w:t xml:space="preserve"> </w:t>
-            </w:r>
-            <w:proofErr w:type="spellStart"/>
-            <w:r>
-              <w:rPr>
-                <w:b w:val="0"/>
-              </w:rPr>
-              <w:t>nhà</w:t>
-            </w:r>
-            <w:proofErr w:type="spellEnd"/>
-            <w:r>
-              <w:rPr>
-                <w:b w:val="0"/>
-              </w:rPr>
-              <w:t xml:space="preserve"> </w:t>
+              <w:t xml:space="preserve">, </w:t>
             </w:r>
             <w:proofErr w:type="spellStart"/>
             <w:r>
@@ -1652,37 +1274,15 @@
               <w:rPr>
                 <w:b w:val="0"/>
               </w:rPr>
-              <w:t>phối</w:t>
-            </w:r>
-            <w:proofErr w:type="spellEnd"/>
-            <w:r>
-              <w:rPr>
-                <w:b w:val="0"/>
-              </w:rPr>
-              <w:t xml:space="preserve"> </w:t>
-            </w:r>
-            <w:proofErr w:type="spellStart"/>
-            <w:r>
-              <w:rPr>
-                <w:b w:val="0"/>
-              </w:rPr>
-              <w:t>cụ</w:t>
-            </w:r>
-            <w:proofErr w:type="spellEnd"/>
-            <w:r>
-              <w:rPr>
-                <w:b w:val="0"/>
-              </w:rPr>
-              <w:t xml:space="preserve"> </w:t>
-            </w:r>
-            <w:proofErr w:type="spellStart"/>
-            <w:r>
-              <w:rPr>
-                <w:b w:val="0"/>
-              </w:rPr>
-              <w:t>thể</w:t>
-            </w:r>
-            <w:proofErr w:type="spellEnd"/>
+              <w:t>nhóm</w:t>
+            </w:r>
+            <w:proofErr w:type="spellEnd"/>
+            <w:r>
+              <w:rPr>
+                <w:b w:val="0"/>
+              </w:rPr>
+              <w:t xml:space="preserve"> NPP</w:t>
+            </w:r>
           </w:p>
           <w:p>
             <w:pPr>
@@ -1698,49 +1298,35 @@
               <w:rPr>
                 <w:b w:val="0"/>
               </w:rPr>
-              <w:t>Hiển</w:t>
-            </w:r>
-            <w:proofErr w:type="spellEnd"/>
-            <w:r>
-              <w:rPr>
-                <w:b w:val="0"/>
-              </w:rPr>
-              <w:t xml:space="preserve"> </w:t>
-            </w:r>
-            <w:proofErr w:type="spellStart"/>
-            <w:r>
-              <w:rPr>
-                <w:b w:val="0"/>
-              </w:rPr>
-              <w:t>thị</w:t>
-            </w:r>
-            <w:proofErr w:type="spellEnd"/>
-            <w:r>
-              <w:rPr>
-                <w:b w:val="0"/>
-              </w:rPr>
-              <w:t xml:space="preserve"> </w:t>
-            </w:r>
-            <w:proofErr w:type="spellStart"/>
-            <w:r>
-              <w:rPr>
-                <w:b w:val="0"/>
-              </w:rPr>
-              <w:t>tổng</w:t>
-            </w:r>
-            <w:proofErr w:type="spellEnd"/>
-            <w:r>
-              <w:rPr>
-                <w:b w:val="0"/>
-              </w:rPr>
-              <w:t xml:space="preserve"> </w:t>
-            </w:r>
-            <w:proofErr w:type="spellStart"/>
-            <w:r>
-              <w:rPr>
-                <w:b w:val="0"/>
-              </w:rPr>
-              <w:t>các</w:t>
+              <w:t>Chọn</w:t>
+            </w:r>
+            <w:proofErr w:type="spellEnd"/>
+            <w:r>
+              <w:rPr>
+                <w:b w:val="0"/>
+              </w:rPr>
+              <w:t xml:space="preserve"> </w:t>
+            </w:r>
+            <w:proofErr w:type="spellStart"/>
+            <w:r>
+              <w:rPr>
+                <w:b w:val="0"/>
+              </w:rPr>
+              <w:t>thống</w:t>
+            </w:r>
+            <w:proofErr w:type="spellEnd"/>
+            <w:r>
+              <w:rPr>
+                <w:b w:val="0"/>
+              </w:rPr>
+              <w:t xml:space="preserve"> </w:t>
+            </w:r>
+            <w:proofErr w:type="spellStart"/>
+            <w:r>
+              <w:rPr>
+                <w:b w:val="0"/>
+              </w:rPr>
+              <w:t>kê</w:t>
             </w:r>
             <w:proofErr w:type="spellEnd"/>
             <w:r>
@@ -1768,7 +1354,7 @@
               <w:rPr>
                 <w:b w:val="0"/>
               </w:rPr>
-              <w:t>liệu</w:t>
+              <w:t>lượng</w:t>
             </w:r>
             <w:proofErr w:type="spellEnd"/>
           </w:p>
@@ -1787,6 +1373,1064 @@
                 <w:b w:val="0"/>
               </w:rPr>
               <w:lastRenderedPageBreak/>
+              <w:t>Hiển</w:t>
+            </w:r>
+            <w:proofErr w:type="spellEnd"/>
+            <w:r>
+              <w:rPr>
+                <w:b w:val="0"/>
+              </w:rPr>
+              <w:t xml:space="preserve"> </w:t>
+            </w:r>
+            <w:proofErr w:type="spellStart"/>
+            <w:r>
+              <w:rPr>
+                <w:b w:val="0"/>
+              </w:rPr>
+              <w:t>thị</w:t>
+            </w:r>
+            <w:proofErr w:type="spellEnd"/>
+            <w:r>
+              <w:rPr>
+                <w:b w:val="0"/>
+              </w:rPr>
+              <w:t xml:space="preserve"> </w:t>
+            </w:r>
+            <w:proofErr w:type="spellStart"/>
+            <w:r>
+              <w:rPr>
+                <w:b w:val="0"/>
+              </w:rPr>
+              <w:t>hai</w:t>
+            </w:r>
+            <w:proofErr w:type="spellEnd"/>
+            <w:r>
+              <w:rPr>
+                <w:b w:val="0"/>
+              </w:rPr>
+              <w:t xml:space="preserve"> </w:t>
+            </w:r>
+            <w:proofErr w:type="spellStart"/>
+            <w:r>
+              <w:rPr>
+                <w:b w:val="0"/>
+              </w:rPr>
+              <w:t>thông</w:t>
+            </w:r>
+            <w:proofErr w:type="spellEnd"/>
+            <w:r>
+              <w:rPr>
+                <w:b w:val="0"/>
+              </w:rPr>
+              <w:t xml:space="preserve"> tin </w:t>
+            </w:r>
+            <w:proofErr w:type="spellStart"/>
+            <w:r>
+              <w:rPr>
+                <w:b w:val="0"/>
+              </w:rPr>
+              <w:t>cần</w:t>
+            </w:r>
+            <w:proofErr w:type="spellEnd"/>
+            <w:r>
+              <w:rPr>
+                <w:b w:val="0"/>
+              </w:rPr>
+              <w:t xml:space="preserve"> </w:t>
+            </w:r>
+            <w:proofErr w:type="spellStart"/>
+            <w:r>
+              <w:rPr>
+                <w:b w:val="0"/>
+              </w:rPr>
+              <w:t>chọn</w:t>
+            </w:r>
+            <w:proofErr w:type="spellEnd"/>
+            <w:r>
+              <w:rPr>
+                <w:b w:val="0"/>
+              </w:rPr>
+              <w:t xml:space="preserve">, </w:t>
+            </w:r>
+            <w:proofErr w:type="spellStart"/>
+            <w:r>
+              <w:rPr>
+                <w:b w:val="0"/>
+              </w:rPr>
+              <w:t>c</w:t>
+            </w:r>
+            <w:r>
+              <w:rPr>
+                <w:b w:val="0"/>
+              </w:rPr>
+              <w:t>họn</w:t>
+            </w:r>
+            <w:proofErr w:type="spellEnd"/>
+            <w:r>
+              <w:rPr>
+                <w:b w:val="0"/>
+              </w:rPr>
+              <w:t xml:space="preserve"> </w:t>
+            </w:r>
+            <w:proofErr w:type="spellStart"/>
+            <w:r>
+              <w:rPr>
+                <w:b w:val="0"/>
+              </w:rPr>
+              <w:t>thống</w:t>
+            </w:r>
+            <w:proofErr w:type="spellEnd"/>
+            <w:r>
+              <w:rPr>
+                <w:b w:val="0"/>
+              </w:rPr>
+              <w:t xml:space="preserve"> </w:t>
+            </w:r>
+            <w:proofErr w:type="spellStart"/>
+            <w:r>
+              <w:rPr>
+                <w:b w:val="0"/>
+              </w:rPr>
+              <w:t>kê</w:t>
+            </w:r>
+            <w:proofErr w:type="spellEnd"/>
+            <w:r>
+              <w:rPr>
+                <w:b w:val="0"/>
+              </w:rPr>
+              <w:t xml:space="preserve"> </w:t>
+            </w:r>
+            <w:proofErr w:type="spellStart"/>
+            <w:r>
+              <w:rPr>
+                <w:b w:val="0"/>
+              </w:rPr>
+              <w:t>theo</w:t>
+            </w:r>
+            <w:proofErr w:type="spellEnd"/>
+            <w:r>
+              <w:rPr>
+                <w:b w:val="0"/>
+              </w:rPr>
+              <w:t xml:space="preserve"> </w:t>
+            </w:r>
+            <w:proofErr w:type="spellStart"/>
+            <w:r>
+              <w:rPr>
+                <w:b w:val="0"/>
+              </w:rPr>
+              <w:t>tháng</w:t>
+            </w:r>
+            <w:proofErr w:type="spellEnd"/>
+            <w:r>
+              <w:rPr>
+                <w:b w:val="0"/>
+              </w:rPr>
+              <w:t>/</w:t>
+            </w:r>
+            <w:proofErr w:type="spellStart"/>
+            <w:r>
+              <w:rPr>
+                <w:b w:val="0"/>
+              </w:rPr>
+              <w:t>quý</w:t>
+            </w:r>
+            <w:proofErr w:type="spellEnd"/>
+            <w:r>
+              <w:rPr>
+                <w:b w:val="0"/>
+              </w:rPr>
+              <w:t>/</w:t>
+            </w:r>
+            <w:proofErr w:type="spellStart"/>
+            <w:r>
+              <w:rPr>
+                <w:b w:val="0"/>
+              </w:rPr>
+              <w:t>năm</w:t>
+            </w:r>
+            <w:proofErr w:type="spellEnd"/>
+            <w:r>
+              <w:rPr>
+                <w:b w:val="0"/>
+              </w:rPr>
+              <w:t xml:space="preserve"> </w:t>
+            </w:r>
+            <w:proofErr w:type="spellStart"/>
+            <w:r>
+              <w:rPr>
+                <w:b w:val="0"/>
+              </w:rPr>
+              <w:t>và</w:t>
+            </w:r>
+            <w:proofErr w:type="spellEnd"/>
+            <w:r>
+              <w:rPr>
+                <w:b w:val="0"/>
+              </w:rPr>
+              <w:t xml:space="preserve"> </w:t>
+            </w:r>
+            <w:proofErr w:type="spellStart"/>
+            <w:r>
+              <w:rPr>
+                <w:b w:val="0"/>
+              </w:rPr>
+              <w:t>chọn</w:t>
+            </w:r>
+            <w:proofErr w:type="spellEnd"/>
+            <w:r>
+              <w:rPr>
+                <w:b w:val="0"/>
+              </w:rPr>
+              <w:t xml:space="preserve"> </w:t>
+            </w:r>
+            <w:proofErr w:type="spellStart"/>
+            <w:r>
+              <w:rPr>
+                <w:b w:val="0"/>
+              </w:rPr>
+              <w:t>số</w:t>
+            </w:r>
+            <w:proofErr w:type="spellEnd"/>
+            <w:r>
+              <w:rPr>
+                <w:b w:val="0"/>
+              </w:rPr>
+              <w:t xml:space="preserve"> </w:t>
+            </w:r>
+            <w:proofErr w:type="spellStart"/>
+            <w:r>
+              <w:rPr>
+                <w:b w:val="0"/>
+              </w:rPr>
+              <w:t>lượng</w:t>
+            </w:r>
+            <w:proofErr w:type="spellEnd"/>
+            <w:r>
+              <w:rPr>
+                <w:b w:val="0"/>
+              </w:rPr>
+              <w:t xml:space="preserve"> </w:t>
+            </w:r>
+            <w:proofErr w:type="spellStart"/>
+            <w:r>
+              <w:rPr>
+                <w:b w:val="0"/>
+              </w:rPr>
+              <w:t>hàng</w:t>
+            </w:r>
+            <w:proofErr w:type="spellEnd"/>
+            <w:r>
+              <w:rPr>
+                <w:b w:val="0"/>
+              </w:rPr>
+              <w:t xml:space="preserve"> </w:t>
+            </w:r>
+            <w:proofErr w:type="spellStart"/>
+            <w:r>
+              <w:rPr>
+                <w:b w:val="0"/>
+              </w:rPr>
+              <w:t>hóa</w:t>
+            </w:r>
+            <w:proofErr w:type="spellEnd"/>
+            <w:r>
+              <w:rPr>
+                <w:b w:val="0"/>
+              </w:rPr>
+              <w:t xml:space="preserve"> </w:t>
+            </w:r>
+            <w:proofErr w:type="spellStart"/>
+            <w:r>
+              <w:rPr>
+                <w:b w:val="0"/>
+              </w:rPr>
+              <w:t>bán</w:t>
+            </w:r>
+            <w:proofErr w:type="spellEnd"/>
+            <w:r>
+              <w:rPr>
+                <w:b w:val="0"/>
+              </w:rPr>
+              <w:t xml:space="preserve"> </w:t>
+            </w:r>
+            <w:proofErr w:type="spellStart"/>
+            <w:r>
+              <w:rPr>
+                <w:b w:val="0"/>
+              </w:rPr>
+              <w:t>ra</w:t>
+            </w:r>
+            <w:proofErr w:type="spellEnd"/>
+            <w:r>
+              <w:rPr>
+                <w:b w:val="0"/>
+              </w:rPr>
+              <w:t xml:space="preserve"> </w:t>
+            </w:r>
+            <w:proofErr w:type="spellStart"/>
+            <w:r>
+              <w:rPr>
+                <w:b w:val="0"/>
+              </w:rPr>
+              <w:t>hoặc</w:t>
+            </w:r>
+            <w:proofErr w:type="spellEnd"/>
+            <w:r>
+              <w:rPr>
+                <w:b w:val="0"/>
+              </w:rPr>
+              <w:t xml:space="preserve"> </w:t>
+            </w:r>
+            <w:proofErr w:type="spellStart"/>
+            <w:r>
+              <w:rPr>
+                <w:b w:val="0"/>
+              </w:rPr>
+              <w:t>số</w:t>
+            </w:r>
+            <w:proofErr w:type="spellEnd"/>
+            <w:r>
+              <w:rPr>
+                <w:b w:val="0"/>
+              </w:rPr>
+              <w:t xml:space="preserve"> </w:t>
+            </w:r>
+            <w:proofErr w:type="spellStart"/>
+            <w:r>
+              <w:rPr>
+                <w:b w:val="0"/>
+              </w:rPr>
+              <w:t>lượng</w:t>
+            </w:r>
+            <w:proofErr w:type="spellEnd"/>
+            <w:r>
+              <w:rPr>
+                <w:b w:val="0"/>
+              </w:rPr>
+              <w:t xml:space="preserve"> </w:t>
+            </w:r>
+            <w:proofErr w:type="spellStart"/>
+            <w:r>
+              <w:rPr>
+                <w:b w:val="0"/>
+              </w:rPr>
+              <w:t>tồn</w:t>
+            </w:r>
+            <w:proofErr w:type="spellEnd"/>
+            <w:r>
+              <w:rPr>
+                <w:b w:val="0"/>
+              </w:rPr>
+              <w:t xml:space="preserve"> </w:t>
+            </w:r>
+            <w:proofErr w:type="spellStart"/>
+            <w:r>
+              <w:rPr>
+                <w:b w:val="0"/>
+              </w:rPr>
+              <w:t>hoặc</w:t>
+            </w:r>
+            <w:proofErr w:type="spellEnd"/>
+            <w:r>
+              <w:rPr>
+                <w:b w:val="0"/>
+              </w:rPr>
+              <w:t xml:space="preserve"> </w:t>
+            </w:r>
+            <w:proofErr w:type="spellStart"/>
+            <w:r>
+              <w:rPr>
+                <w:b w:val="0"/>
+              </w:rPr>
+              <w:t>doanh</w:t>
+            </w:r>
+            <w:proofErr w:type="spellEnd"/>
+            <w:r>
+              <w:rPr>
+                <w:b w:val="0"/>
+              </w:rPr>
+              <w:t xml:space="preserve"> </w:t>
+            </w:r>
+            <w:proofErr w:type="spellStart"/>
+            <w:r>
+              <w:rPr>
+                <w:b w:val="0"/>
+              </w:rPr>
+              <w:t>thu</w:t>
+            </w:r>
+            <w:proofErr w:type="spellEnd"/>
+            <w:r>
+              <w:rPr>
+                <w:b w:val="0"/>
+              </w:rPr>
+              <w:t xml:space="preserve"> </w:t>
+            </w:r>
+            <w:proofErr w:type="spellStart"/>
+            <w:r>
+              <w:rPr>
+                <w:b w:val="0"/>
+              </w:rPr>
+              <w:t>của</w:t>
+            </w:r>
+            <w:proofErr w:type="spellEnd"/>
+            <w:r>
+              <w:rPr>
+                <w:b w:val="0"/>
+              </w:rPr>
+              <w:t xml:space="preserve"> </w:t>
+            </w:r>
+            <w:proofErr w:type="spellStart"/>
+            <w:r>
+              <w:rPr>
+                <w:b w:val="0"/>
+              </w:rPr>
+              <w:t>nhà</w:t>
+            </w:r>
+            <w:proofErr w:type="spellEnd"/>
+            <w:r>
+              <w:rPr>
+                <w:b w:val="0"/>
+              </w:rPr>
+              <w:t xml:space="preserve"> </w:t>
+            </w:r>
+            <w:proofErr w:type="spellStart"/>
+            <w:r>
+              <w:rPr>
+                <w:b w:val="0"/>
+              </w:rPr>
+              <w:t>phân</w:t>
+            </w:r>
+            <w:proofErr w:type="spellEnd"/>
+            <w:r>
+              <w:rPr>
+                <w:b w:val="0"/>
+              </w:rPr>
+              <w:t xml:space="preserve"> </w:t>
+            </w:r>
+            <w:proofErr w:type="spellStart"/>
+            <w:r>
+              <w:rPr>
+                <w:b w:val="0"/>
+              </w:rPr>
+              <w:t>phối</w:t>
+            </w:r>
+            <w:proofErr w:type="spellEnd"/>
+          </w:p>
+          <w:p>
+            <w:pPr>
+              <w:pStyle w:val="TuStyle-Title1"/>
+              <w:spacing w:before="0" w:after="0" w:line="240" w:lineRule="auto"/>
+              <w:cnfStyle w:val="000000100000" w:firstRow="0" w:lastRow="0" w:firstColumn="0" w:lastColumn="0" w:oddVBand="0" w:evenVBand="0" w:oddHBand="1" w:evenHBand="0" w:firstRowFirstColumn="0" w:firstRowLastColumn="0" w:lastRowFirstColumn="0" w:lastRowLastColumn="0"/>
+              <w:rPr>
+                <w:b w:val="0"/>
+              </w:rPr>
+            </w:pPr>
+            <w:proofErr w:type="spellStart"/>
+            <w:r>
+              <w:rPr>
+                <w:b w:val="0"/>
+              </w:rPr>
+              <w:t>Hiển</w:t>
+            </w:r>
+            <w:proofErr w:type="spellEnd"/>
+            <w:r>
+              <w:rPr>
+                <w:b w:val="0"/>
+              </w:rPr>
+              <w:t xml:space="preserve"> </w:t>
+            </w:r>
+            <w:proofErr w:type="spellStart"/>
+            <w:r>
+              <w:rPr>
+                <w:b w:val="0"/>
+              </w:rPr>
+              <w:t>thị</w:t>
+            </w:r>
+            <w:proofErr w:type="spellEnd"/>
+            <w:r>
+              <w:rPr>
+                <w:b w:val="0"/>
+              </w:rPr>
+              <w:t xml:space="preserve"> </w:t>
+            </w:r>
+            <w:proofErr w:type="spellStart"/>
+            <w:r>
+              <w:rPr>
+                <w:b w:val="0"/>
+              </w:rPr>
+              <w:t>thông</w:t>
+            </w:r>
+            <w:proofErr w:type="spellEnd"/>
+            <w:r>
+              <w:rPr>
+                <w:b w:val="0"/>
+              </w:rPr>
+              <w:t xml:space="preserve"> tin </w:t>
+            </w:r>
+            <w:proofErr w:type="spellStart"/>
+            <w:r>
+              <w:rPr>
+                <w:b w:val="0"/>
+              </w:rPr>
+              <w:t>tổng</w:t>
+            </w:r>
+            <w:proofErr w:type="spellEnd"/>
+            <w:r>
+              <w:rPr>
+                <w:b w:val="0"/>
+              </w:rPr>
+              <w:t xml:space="preserve"> </w:t>
+            </w:r>
+            <w:proofErr w:type="spellStart"/>
+            <w:r>
+              <w:rPr>
+                <w:b w:val="0"/>
+              </w:rPr>
+              <w:t>số</w:t>
+            </w:r>
+            <w:proofErr w:type="spellEnd"/>
+            <w:r>
+              <w:rPr>
+                <w:b w:val="0"/>
+              </w:rPr>
+              <w:t xml:space="preserve"> </w:t>
+            </w:r>
+            <w:proofErr w:type="spellStart"/>
+            <w:r>
+              <w:rPr>
+                <w:b w:val="0"/>
+              </w:rPr>
+              <w:t>h</w:t>
+            </w:r>
+            <w:r>
+              <w:rPr>
+                <w:b w:val="0"/>
+              </w:rPr>
+              <w:t>àng</w:t>
+            </w:r>
+            <w:proofErr w:type="spellEnd"/>
+            <w:r>
+              <w:rPr>
+                <w:b w:val="0"/>
+              </w:rPr>
+              <w:t xml:space="preserve"> </w:t>
+            </w:r>
+            <w:proofErr w:type="spellStart"/>
+            <w:r>
+              <w:rPr>
+                <w:b w:val="0"/>
+              </w:rPr>
+              <w:t>hóa</w:t>
+            </w:r>
+            <w:proofErr w:type="spellEnd"/>
+            <w:r>
+              <w:rPr>
+                <w:b w:val="0"/>
+              </w:rPr>
+              <w:t xml:space="preserve"> </w:t>
+            </w:r>
+            <w:proofErr w:type="spellStart"/>
+            <w:r>
+              <w:rPr>
+                <w:b w:val="0"/>
+              </w:rPr>
+              <w:t>bán</w:t>
+            </w:r>
+            <w:proofErr w:type="spellEnd"/>
+            <w:r>
+              <w:rPr>
+                <w:b w:val="0"/>
+              </w:rPr>
+              <w:t xml:space="preserve"> </w:t>
+            </w:r>
+            <w:proofErr w:type="spellStart"/>
+            <w:r>
+              <w:rPr>
+                <w:b w:val="0"/>
+              </w:rPr>
+              <w:t>ra</w:t>
+            </w:r>
+            <w:proofErr w:type="spellEnd"/>
+            <w:r>
+              <w:rPr>
+                <w:b w:val="0"/>
+              </w:rPr>
+              <w:t xml:space="preserve"> </w:t>
+            </w:r>
+            <w:proofErr w:type="spellStart"/>
+            <w:r>
+              <w:rPr>
+                <w:b w:val="0"/>
+              </w:rPr>
+              <w:t>hoặc</w:t>
+            </w:r>
+            <w:proofErr w:type="spellEnd"/>
+            <w:r>
+              <w:rPr>
+                <w:b w:val="0"/>
+              </w:rPr>
+              <w:t xml:space="preserve"> </w:t>
+            </w:r>
+            <w:proofErr w:type="spellStart"/>
+            <w:r>
+              <w:rPr>
+                <w:b w:val="0"/>
+              </w:rPr>
+              <w:t>số</w:t>
+            </w:r>
+            <w:proofErr w:type="spellEnd"/>
+            <w:r>
+              <w:rPr>
+                <w:b w:val="0"/>
+              </w:rPr>
+              <w:t xml:space="preserve"> </w:t>
+            </w:r>
+            <w:proofErr w:type="spellStart"/>
+            <w:r>
+              <w:rPr>
+                <w:b w:val="0"/>
+              </w:rPr>
+              <w:t>lượng</w:t>
+            </w:r>
+            <w:proofErr w:type="spellEnd"/>
+            <w:r>
+              <w:rPr>
+                <w:b w:val="0"/>
+              </w:rPr>
+              <w:t xml:space="preserve"> </w:t>
+            </w:r>
+            <w:proofErr w:type="spellStart"/>
+            <w:r>
+              <w:rPr>
+                <w:b w:val="0"/>
+              </w:rPr>
+              <w:t>tồn</w:t>
+            </w:r>
+            <w:proofErr w:type="spellEnd"/>
+            <w:r>
+              <w:rPr>
+                <w:b w:val="0"/>
+              </w:rPr>
+              <w:t xml:space="preserve"> </w:t>
+            </w:r>
+            <w:proofErr w:type="spellStart"/>
+            <w:r>
+              <w:rPr>
+                <w:b w:val="0"/>
+              </w:rPr>
+              <w:t>hoặc</w:t>
+            </w:r>
+            <w:proofErr w:type="spellEnd"/>
+            <w:r>
+              <w:rPr>
+                <w:b w:val="0"/>
+              </w:rPr>
+              <w:t xml:space="preserve"> </w:t>
+            </w:r>
+            <w:proofErr w:type="spellStart"/>
+            <w:r>
+              <w:rPr>
+                <w:b w:val="0"/>
+              </w:rPr>
+              <w:t>tổng</w:t>
+            </w:r>
+            <w:proofErr w:type="spellEnd"/>
+            <w:r>
+              <w:rPr>
+                <w:b w:val="0"/>
+              </w:rPr>
+              <w:t xml:space="preserve"> </w:t>
+            </w:r>
+            <w:proofErr w:type="spellStart"/>
+            <w:r>
+              <w:rPr>
+                <w:b w:val="0"/>
+              </w:rPr>
+              <w:t>doanh</w:t>
+            </w:r>
+            <w:proofErr w:type="spellEnd"/>
+            <w:r>
+              <w:rPr>
+                <w:b w:val="0"/>
+              </w:rPr>
+              <w:t xml:space="preserve"> </w:t>
+            </w:r>
+            <w:proofErr w:type="spellStart"/>
+            <w:r>
+              <w:rPr>
+                <w:b w:val="0"/>
+              </w:rPr>
+              <w:t>thu</w:t>
+            </w:r>
+            <w:proofErr w:type="spellEnd"/>
+            <w:r>
+              <w:rPr>
+                <w:b w:val="0"/>
+              </w:rPr>
+              <w:t xml:space="preserve"> </w:t>
+            </w:r>
+            <w:proofErr w:type="spellStart"/>
+            <w:r>
+              <w:rPr>
+                <w:b w:val="0"/>
+              </w:rPr>
+              <w:t>của</w:t>
+            </w:r>
+            <w:proofErr w:type="spellEnd"/>
+            <w:r>
+              <w:rPr>
+                <w:b w:val="0"/>
+              </w:rPr>
+              <w:t xml:space="preserve"> NPP</w:t>
+            </w:r>
+          </w:p>
+          <w:p>
+            <w:pPr>
+              <w:pStyle w:val="TuStyle-Title1"/>
+              <w:spacing w:before="0" w:after="0" w:line="240" w:lineRule="auto"/>
+              <w:cnfStyle w:val="000000100000" w:firstRow="0" w:lastRow="0" w:firstColumn="0" w:lastColumn="0" w:oddVBand="0" w:evenVBand="0" w:oddHBand="1" w:evenHBand="0" w:firstRowFirstColumn="0" w:firstRowLastColumn="0" w:lastRowFirstColumn="0" w:lastRowLastColumn="0"/>
+              <w:rPr>
+                <w:b w:val="0"/>
+              </w:rPr>
+            </w:pPr>
+            <w:proofErr w:type="spellStart"/>
+            <w:r>
+              <w:rPr>
+                <w:b w:val="0"/>
+              </w:rPr>
+              <w:t>Chọn</w:t>
+            </w:r>
+            <w:proofErr w:type="spellEnd"/>
+            <w:r>
+              <w:rPr>
+                <w:b w:val="0"/>
+              </w:rPr>
+              <w:t xml:space="preserve"> </w:t>
+            </w:r>
+            <w:proofErr w:type="spellStart"/>
+            <w:r>
+              <w:rPr>
+                <w:b w:val="0"/>
+              </w:rPr>
+              <w:t>thống</w:t>
+            </w:r>
+            <w:proofErr w:type="spellEnd"/>
+            <w:r>
+              <w:rPr>
+                <w:b w:val="0"/>
+              </w:rPr>
+              <w:t xml:space="preserve"> </w:t>
+            </w:r>
+            <w:proofErr w:type="spellStart"/>
+            <w:r>
+              <w:rPr>
+                <w:b w:val="0"/>
+              </w:rPr>
+              <w:t>kê</w:t>
+            </w:r>
+            <w:proofErr w:type="spellEnd"/>
+            <w:r>
+              <w:rPr>
+                <w:b w:val="0"/>
+              </w:rPr>
+              <w:t xml:space="preserve"> </w:t>
+            </w:r>
+            <w:proofErr w:type="spellStart"/>
+            <w:r>
+              <w:rPr>
+                <w:b w:val="0"/>
+              </w:rPr>
+              <w:t>số</w:t>
+            </w:r>
+            <w:proofErr w:type="spellEnd"/>
+            <w:r>
+              <w:rPr>
+                <w:b w:val="0"/>
+              </w:rPr>
+              <w:t xml:space="preserve"> </w:t>
+            </w:r>
+            <w:proofErr w:type="spellStart"/>
+            <w:r>
+              <w:rPr>
+                <w:b w:val="0"/>
+              </w:rPr>
+              <w:t>liệu</w:t>
+            </w:r>
+            <w:proofErr w:type="spellEnd"/>
+            <w:r>
+              <w:rPr>
+                <w:b w:val="0"/>
+              </w:rPr>
+              <w:t xml:space="preserve"> </w:t>
+            </w:r>
+          </w:p>
+          <w:p>
+            <w:pPr>
+              <w:pStyle w:val="TuStyle-Title1"/>
+              <w:spacing w:before="0" w:after="0" w:line="240" w:lineRule="auto"/>
+              <w:cnfStyle w:val="000000100000" w:firstRow="0" w:lastRow="0" w:firstColumn="0" w:lastColumn="0" w:oddVBand="0" w:evenVBand="0" w:oddHBand="1" w:evenHBand="0" w:firstRowFirstColumn="0" w:firstRowLastColumn="0" w:lastRowFirstColumn="0" w:lastRowLastColumn="0"/>
+              <w:rPr>
+                <w:b w:val="0"/>
+              </w:rPr>
+            </w:pPr>
+            <w:r>
+              <w:rPr>
+                <w:b w:val="0"/>
+              </w:rPr>
+              <w:t xml:space="preserve">Chon </w:t>
+            </w:r>
+            <w:proofErr w:type="spellStart"/>
+            <w:r>
+              <w:rPr>
+                <w:b w:val="0"/>
+              </w:rPr>
+              <w:t>theo</w:t>
+            </w:r>
+            <w:proofErr w:type="spellEnd"/>
+            <w:r>
+              <w:rPr>
+                <w:b w:val="0"/>
+              </w:rPr>
+              <w:t xml:space="preserve"> </w:t>
+            </w:r>
+            <w:proofErr w:type="spellStart"/>
+            <w:r>
+              <w:rPr>
+                <w:b w:val="0"/>
+              </w:rPr>
+              <w:t>tháng</w:t>
+            </w:r>
+            <w:proofErr w:type="spellEnd"/>
+            <w:r>
+              <w:rPr>
+                <w:b w:val="0"/>
+              </w:rPr>
+              <w:t xml:space="preserve">/ </w:t>
+            </w:r>
+            <w:proofErr w:type="spellStart"/>
+            <w:r>
+              <w:rPr>
+                <w:b w:val="0"/>
+              </w:rPr>
+              <w:t>quý</w:t>
+            </w:r>
+            <w:proofErr w:type="spellEnd"/>
+            <w:r>
+              <w:rPr>
+                <w:b w:val="0"/>
+              </w:rPr>
+              <w:t xml:space="preserve">/ </w:t>
+            </w:r>
+            <w:proofErr w:type="spellStart"/>
+            <w:r>
+              <w:rPr>
+                <w:b w:val="0"/>
+              </w:rPr>
+              <w:t>năm</w:t>
+            </w:r>
+            <w:proofErr w:type="spellEnd"/>
+            <w:r>
+              <w:rPr>
+                <w:b w:val="0"/>
+              </w:rPr>
+              <w:t xml:space="preserve"> </w:t>
+            </w:r>
+            <w:proofErr w:type="spellStart"/>
+            <w:r>
+              <w:rPr>
+                <w:b w:val="0"/>
+              </w:rPr>
+              <w:t>và</w:t>
+            </w:r>
+            <w:proofErr w:type="spellEnd"/>
+            <w:r>
+              <w:rPr>
+                <w:b w:val="0"/>
+              </w:rPr>
+              <w:t xml:space="preserve"> </w:t>
+            </w:r>
+            <w:proofErr w:type="spellStart"/>
+            <w:r>
+              <w:rPr>
+                <w:b w:val="0"/>
+              </w:rPr>
+              <w:t>chọn</w:t>
+            </w:r>
+            <w:proofErr w:type="spellEnd"/>
+            <w:r>
+              <w:rPr>
+                <w:b w:val="0"/>
+              </w:rPr>
+              <w:t xml:space="preserve"> </w:t>
+            </w:r>
+            <w:proofErr w:type="spellStart"/>
+            <w:r>
+              <w:rPr>
+                <w:b w:val="0"/>
+              </w:rPr>
+              <w:t>nhà</w:t>
+            </w:r>
+            <w:proofErr w:type="spellEnd"/>
+            <w:r>
+              <w:rPr>
+                <w:b w:val="0"/>
+              </w:rPr>
+              <w:t xml:space="preserve"> </w:t>
+            </w:r>
+            <w:proofErr w:type="spellStart"/>
+            <w:r>
+              <w:rPr>
+                <w:b w:val="0"/>
+              </w:rPr>
+              <w:t>phân</w:t>
+            </w:r>
+            <w:proofErr w:type="spellEnd"/>
+            <w:r>
+              <w:rPr>
+                <w:b w:val="0"/>
+              </w:rPr>
+              <w:t xml:space="preserve"> </w:t>
+            </w:r>
+            <w:proofErr w:type="spellStart"/>
+            <w:r>
+              <w:rPr>
+                <w:b w:val="0"/>
+              </w:rPr>
+              <w:t>phối</w:t>
+            </w:r>
+            <w:proofErr w:type="spellEnd"/>
+            <w:r>
+              <w:rPr>
+                <w:b w:val="0"/>
+              </w:rPr>
+              <w:t xml:space="preserve"> </w:t>
+            </w:r>
+            <w:proofErr w:type="spellStart"/>
+            <w:r>
+              <w:rPr>
+                <w:b w:val="0"/>
+              </w:rPr>
+              <w:t>cụ</w:t>
+            </w:r>
+            <w:proofErr w:type="spellEnd"/>
+            <w:r>
+              <w:rPr>
+                <w:b w:val="0"/>
+              </w:rPr>
+              <w:t xml:space="preserve"> </w:t>
+            </w:r>
+            <w:proofErr w:type="spellStart"/>
+            <w:r>
+              <w:rPr>
+                <w:b w:val="0"/>
+              </w:rPr>
+              <w:t>thể</w:t>
+            </w:r>
+            <w:proofErr w:type="spellEnd"/>
+          </w:p>
+          <w:p>
+            <w:pPr>
+              <w:pStyle w:val="TuStyle-Title1"/>
+              <w:spacing w:before="0" w:after="0" w:line="240" w:lineRule="auto"/>
+              <w:cnfStyle w:val="000000100000" w:firstRow="0" w:lastRow="0" w:firstColumn="0" w:lastColumn="0" w:oddVBand="0" w:evenVBand="0" w:oddHBand="1" w:evenHBand="0" w:firstRowFirstColumn="0" w:firstRowLastColumn="0" w:lastRowFirstColumn="0" w:lastRowLastColumn="0"/>
+              <w:rPr>
+                <w:b w:val="0"/>
+              </w:rPr>
+            </w:pPr>
+            <w:proofErr w:type="spellStart"/>
+            <w:r>
+              <w:rPr>
+                <w:b w:val="0"/>
+              </w:rPr>
+              <w:t>Hiển</w:t>
+            </w:r>
+            <w:proofErr w:type="spellEnd"/>
+            <w:r>
+              <w:rPr>
+                <w:b w:val="0"/>
+              </w:rPr>
+              <w:t xml:space="preserve"> </w:t>
+            </w:r>
+            <w:proofErr w:type="spellStart"/>
+            <w:r>
+              <w:rPr>
+                <w:b w:val="0"/>
+              </w:rPr>
+              <w:t>thị</w:t>
+            </w:r>
+            <w:proofErr w:type="spellEnd"/>
+            <w:r>
+              <w:rPr>
+                <w:b w:val="0"/>
+              </w:rPr>
+              <w:t xml:space="preserve"> </w:t>
+            </w:r>
+            <w:proofErr w:type="spellStart"/>
+            <w:r>
+              <w:rPr>
+                <w:b w:val="0"/>
+              </w:rPr>
+              <w:t>tổng</w:t>
+            </w:r>
+            <w:proofErr w:type="spellEnd"/>
+            <w:r>
+              <w:rPr>
+                <w:b w:val="0"/>
+              </w:rPr>
+              <w:t xml:space="preserve"> </w:t>
+            </w:r>
+            <w:proofErr w:type="spellStart"/>
+            <w:r>
+              <w:rPr>
+                <w:b w:val="0"/>
+              </w:rPr>
+              <w:t>các</w:t>
+            </w:r>
+            <w:proofErr w:type="spellEnd"/>
+            <w:r>
+              <w:rPr>
+                <w:b w:val="0"/>
+              </w:rPr>
+              <w:t xml:space="preserve"> </w:t>
+            </w:r>
+            <w:proofErr w:type="spellStart"/>
+            <w:r>
+              <w:rPr>
+                <w:b w:val="0"/>
+              </w:rPr>
+              <w:t>số</w:t>
+            </w:r>
+            <w:proofErr w:type="spellEnd"/>
+            <w:r>
+              <w:rPr>
+                <w:b w:val="0"/>
+              </w:rPr>
+              <w:t xml:space="preserve"> </w:t>
+            </w:r>
+            <w:proofErr w:type="spellStart"/>
+            <w:r>
+              <w:rPr>
+                <w:b w:val="0"/>
+              </w:rPr>
+              <w:t>liệu</w:t>
+            </w:r>
+            <w:proofErr w:type="spellEnd"/>
+          </w:p>
+          <w:p>
+            <w:pPr>
+              <w:pStyle w:val="TuStyle-Title1"/>
+              <w:spacing w:before="0" w:after="0" w:line="240" w:lineRule="auto"/>
+              <w:cnfStyle w:val="000000100000" w:firstRow="0" w:lastRow="0" w:firstColumn="0" w:lastColumn="0" w:oddVBand="0" w:evenVBand="0" w:oddHBand="1" w:evenHBand="0" w:firstRowFirstColumn="0" w:firstRowLastColumn="0" w:lastRowFirstColumn="0" w:lastRowLastColumn="0"/>
+              <w:rPr>
+                <w:b w:val="0"/>
+              </w:rPr>
+            </w:pPr>
+            <w:proofErr w:type="spellStart"/>
+            <w:r>
+              <w:rPr>
+                <w:b w:val="0"/>
+              </w:rPr>
               <w:t>Chọn</w:t>
             </w:r>
             <w:proofErr w:type="spellEnd"/>
@@ -3222,6 +3866,7 @@
                 <w:ilvl w:val="0"/>
                 <w:numId w:val="0"/>
               </w:numPr>
+              <w:spacing w:before="0" w:after="0" w:line="240" w:lineRule="auto"/>
               <w:cnfStyle w:val="000000100000" w:firstRow="0" w:lastRow="0" w:firstColumn="0" w:lastColumn="0" w:oddVBand="0" w:evenVBand="0" w:oddHBand="1" w:evenHBand="0" w:firstRowFirstColumn="0" w:firstRowLastColumn="0" w:lastRowFirstColumn="0" w:lastRowLastColumn="0"/>
               <w:rPr>
                 <w:b w:val="0"/>
@@ -3259,7 +3904,7 @@
               <w:rPr>
                 <w:b w:val="0"/>
               </w:rPr>
-              <w:t xml:space="preserve">/ ban </w:t>
+              <w:t xml:space="preserve">/ban </w:t>
             </w:r>
             <w:proofErr w:type="spellStart"/>
             <w:r>
@@ -3336,91 +3981,21 @@
               <w:rPr>
                 <w:b w:val="0"/>
               </w:rPr>
-              <w:t>tra</w:t>
-            </w:r>
-            <w:proofErr w:type="spellEnd"/>
-            <w:r>
-              <w:rPr>
-                <w:b w:val="0"/>
-              </w:rPr>
-              <w:t xml:space="preserve"> </w:t>
-            </w:r>
-            <w:proofErr w:type="spellStart"/>
-            <w:r>
-              <w:rPr>
-                <w:b w:val="0"/>
-              </w:rPr>
-              <w:t>cứu</w:t>
-            </w:r>
-            <w:proofErr w:type="spellEnd"/>
-            <w:r>
-              <w:rPr>
-                <w:b w:val="0"/>
-              </w:rPr>
-              <w:t xml:space="preserve"> </w:t>
-            </w:r>
-            <w:proofErr w:type="spellStart"/>
-            <w:r>
-              <w:rPr>
-                <w:b w:val="0"/>
-              </w:rPr>
-              <w:t>thông</w:t>
-            </w:r>
-            <w:proofErr w:type="spellEnd"/>
-            <w:r>
-              <w:rPr>
-                <w:b w:val="0"/>
-              </w:rPr>
-              <w:t xml:space="preserve"> tin </w:t>
-            </w:r>
-            <w:proofErr w:type="spellStart"/>
-            <w:r>
-              <w:rPr>
-                <w:b w:val="0"/>
-              </w:rPr>
-              <w:t>phân</w:t>
-            </w:r>
-            <w:proofErr w:type="spellEnd"/>
-            <w:r>
-              <w:rPr>
-                <w:b w:val="0"/>
-              </w:rPr>
-              <w:t xml:space="preserve"> </w:t>
-            </w:r>
-            <w:proofErr w:type="spellStart"/>
-            <w:r>
-              <w:rPr>
-                <w:b w:val="0"/>
-              </w:rPr>
-              <w:t>bổ</w:t>
-            </w:r>
-            <w:proofErr w:type="spellEnd"/>
-            <w:r>
-              <w:rPr>
-                <w:b w:val="0"/>
-              </w:rPr>
-              <w:t xml:space="preserve"> </w:t>
-            </w:r>
-            <w:proofErr w:type="spellStart"/>
-            <w:r>
-              <w:rPr>
-                <w:b w:val="0"/>
-              </w:rPr>
-              <w:t>hàng</w:t>
-            </w:r>
-            <w:proofErr w:type="spellEnd"/>
-            <w:r>
-              <w:rPr>
-                <w:b w:val="0"/>
-              </w:rPr>
-              <w:t xml:space="preserve"> </w:t>
-            </w:r>
-            <w:proofErr w:type="spellStart"/>
-            <w:r>
-              <w:rPr>
-                <w:b w:val="0"/>
-              </w:rPr>
-              <w:t>hóa</w:t>
+              <w:t>báo</w:t>
+            </w:r>
+            <w:proofErr w:type="spellEnd"/>
+            <w:r>
+              <w:rPr>
+                <w:b w:val="0"/>
+              </w:rPr>
+              <w:t xml:space="preserve"> </w:t>
+            </w:r>
+            <w:proofErr w:type="spellStart"/>
+            <w:r>
+              <w:rPr>
+                <w:b w:val="0"/>
+              </w:rPr>
+              <w:t>cáo</w:t>
             </w:r>
             <w:proofErr w:type="spellEnd"/>
           </w:p>
@@ -3429,7 +4004,281 @@
               <w:pStyle w:val="TuStyle-Title1"/>
               <w:numPr>
                 <w:ilvl w:val="0"/>
-                <w:numId w:val="4"/>
+                <w:numId w:val="5"/>
+              </w:numPr>
+              <w:spacing w:before="0" w:after="0" w:line="240" w:lineRule="auto"/>
+              <w:cnfStyle w:val="000000100000" w:firstRow="0" w:lastRow="0" w:firstColumn="0" w:lastColumn="0" w:oddVBand="0" w:evenVBand="0" w:oddHBand="1" w:evenHBand="0" w:firstRowFirstColumn="0" w:firstRowLastColumn="0" w:lastRowFirstColumn="0" w:lastRowLastColumn="0"/>
+              <w:rPr>
+                <w:b w:val="0"/>
+              </w:rPr>
+            </w:pPr>
+            <w:proofErr w:type="spellStart"/>
+            <w:r>
+              <w:rPr>
+                <w:b w:val="0"/>
+              </w:rPr>
+              <w:t>Hiện</w:t>
+            </w:r>
+            <w:proofErr w:type="spellEnd"/>
+            <w:r>
+              <w:rPr>
+                <w:b w:val="0"/>
+              </w:rPr>
+              <w:t xml:space="preserve"> </w:t>
+            </w:r>
+            <w:proofErr w:type="spellStart"/>
+            <w:r>
+              <w:rPr>
+                <w:b w:val="0"/>
+              </w:rPr>
+              <w:t>ra</w:t>
+            </w:r>
+            <w:proofErr w:type="spellEnd"/>
+            <w:r>
+              <w:rPr>
+                <w:b w:val="0"/>
+              </w:rPr>
+              <w:t xml:space="preserve"> </w:t>
+            </w:r>
+            <w:proofErr w:type="spellStart"/>
+            <w:r>
+              <w:rPr>
+                <w:b w:val="0"/>
+              </w:rPr>
+              <w:t>ra</w:t>
+            </w:r>
+            <w:proofErr w:type="spellEnd"/>
+            <w:r>
+              <w:rPr>
+                <w:b w:val="0"/>
+              </w:rPr>
+              <w:t xml:space="preserve"> </w:t>
+            </w:r>
+            <w:proofErr w:type="spellStart"/>
+            <w:r>
+              <w:rPr>
+                <w:b w:val="0"/>
+              </w:rPr>
+              <w:t>hai</w:t>
+            </w:r>
+            <w:proofErr w:type="spellEnd"/>
+            <w:r>
+              <w:rPr>
+                <w:b w:val="0"/>
+              </w:rPr>
+              <w:t xml:space="preserve"> </w:t>
+            </w:r>
+            <w:proofErr w:type="spellStart"/>
+            <w:r>
+              <w:rPr>
+                <w:b w:val="0"/>
+              </w:rPr>
+              <w:t>tác</w:t>
+            </w:r>
+            <w:proofErr w:type="spellEnd"/>
+            <w:r>
+              <w:rPr>
+                <w:b w:val="0"/>
+              </w:rPr>
+              <w:t xml:space="preserve"> </w:t>
+            </w:r>
+            <w:proofErr w:type="spellStart"/>
+            <w:r>
+              <w:rPr>
+                <w:b w:val="0"/>
+              </w:rPr>
+              <w:t>vụ</w:t>
+            </w:r>
+            <w:proofErr w:type="spellEnd"/>
+            <w:r>
+              <w:rPr>
+                <w:b w:val="0"/>
+              </w:rPr>
+              <w:t xml:space="preserve"> </w:t>
+            </w:r>
+            <w:proofErr w:type="spellStart"/>
+            <w:r>
+              <w:rPr>
+                <w:b w:val="0"/>
+              </w:rPr>
+              <w:t>báo</w:t>
+            </w:r>
+            <w:proofErr w:type="spellEnd"/>
+            <w:r>
+              <w:rPr>
+                <w:b w:val="0"/>
+              </w:rPr>
+              <w:t xml:space="preserve"> </w:t>
+            </w:r>
+            <w:proofErr w:type="spellStart"/>
+            <w:r>
+              <w:rPr>
+                <w:b w:val="0"/>
+              </w:rPr>
+              <w:t>cáo</w:t>
+            </w:r>
+            <w:proofErr w:type="spellEnd"/>
+            <w:r>
+              <w:rPr>
+                <w:b w:val="0"/>
+              </w:rPr>
+              <w:t xml:space="preserve"> </w:t>
+            </w:r>
+            <w:proofErr w:type="spellStart"/>
+            <w:r>
+              <w:rPr>
+                <w:b w:val="0"/>
+              </w:rPr>
+              <w:t>kinh</w:t>
+            </w:r>
+            <w:proofErr w:type="spellEnd"/>
+            <w:r>
+              <w:rPr>
+                <w:b w:val="0"/>
+              </w:rPr>
+              <w:t xml:space="preserve"> </w:t>
+            </w:r>
+            <w:proofErr w:type="spellStart"/>
+            <w:r>
+              <w:rPr>
+                <w:b w:val="0"/>
+              </w:rPr>
+              <w:t>doanh</w:t>
+            </w:r>
+            <w:proofErr w:type="spellEnd"/>
+            <w:r>
+              <w:rPr>
+                <w:b w:val="0"/>
+              </w:rPr>
+              <w:t xml:space="preserve"> </w:t>
+            </w:r>
+            <w:proofErr w:type="spellStart"/>
+            <w:r>
+              <w:rPr>
+                <w:b w:val="0"/>
+              </w:rPr>
+              <w:t>của</w:t>
+            </w:r>
+            <w:proofErr w:type="spellEnd"/>
+            <w:r>
+              <w:rPr>
+                <w:b w:val="0"/>
+              </w:rPr>
+              <w:t xml:space="preserve"> </w:t>
+            </w:r>
+            <w:proofErr w:type="spellStart"/>
+            <w:r>
+              <w:rPr>
+                <w:b w:val="0"/>
+              </w:rPr>
+              <w:t>npp</w:t>
+            </w:r>
+            <w:proofErr w:type="spellEnd"/>
+            <w:r>
+              <w:rPr>
+                <w:b w:val="0"/>
+              </w:rPr>
+              <w:t xml:space="preserve"> </w:t>
+            </w:r>
+            <w:proofErr w:type="spellStart"/>
+            <w:r>
+              <w:rPr>
+                <w:b w:val="0"/>
+              </w:rPr>
+              <w:t>và</w:t>
+            </w:r>
+            <w:proofErr w:type="spellEnd"/>
+            <w:r>
+              <w:rPr>
+                <w:b w:val="0"/>
+              </w:rPr>
+              <w:t xml:space="preserve"> </w:t>
+            </w:r>
+            <w:proofErr w:type="spellStart"/>
+            <w:r>
+              <w:rPr>
+                <w:b w:val="0"/>
+              </w:rPr>
+              <w:t>báo</w:t>
+            </w:r>
+            <w:proofErr w:type="spellEnd"/>
+            <w:r>
+              <w:rPr>
+                <w:b w:val="0"/>
+              </w:rPr>
+              <w:t xml:space="preserve"> </w:t>
+            </w:r>
+            <w:proofErr w:type="spellStart"/>
+            <w:r>
+              <w:rPr>
+                <w:b w:val="0"/>
+              </w:rPr>
+              <w:t>cáo</w:t>
+            </w:r>
+            <w:proofErr w:type="spellEnd"/>
+            <w:r>
+              <w:rPr>
+                <w:b w:val="0"/>
+              </w:rPr>
+              <w:t xml:space="preserve"> </w:t>
+            </w:r>
+            <w:proofErr w:type="spellStart"/>
+            <w:r>
+              <w:rPr>
+                <w:b w:val="0"/>
+              </w:rPr>
+              <w:t>phân</w:t>
+            </w:r>
+            <w:proofErr w:type="spellEnd"/>
+            <w:r>
+              <w:rPr>
+                <w:b w:val="0"/>
+              </w:rPr>
+              <w:t xml:space="preserve"> </w:t>
+            </w:r>
+            <w:proofErr w:type="spellStart"/>
+            <w:r>
+              <w:rPr>
+                <w:b w:val="0"/>
+              </w:rPr>
+              <w:t>bổ</w:t>
+            </w:r>
+            <w:proofErr w:type="spellEnd"/>
+            <w:r>
+              <w:rPr>
+                <w:b w:val="0"/>
+              </w:rPr>
+              <w:t xml:space="preserve"> </w:t>
+            </w:r>
+            <w:proofErr w:type="spellStart"/>
+            <w:r>
+              <w:rPr>
+                <w:b w:val="0"/>
+              </w:rPr>
+              <w:t>hàng</w:t>
+            </w:r>
+            <w:proofErr w:type="spellEnd"/>
+            <w:r>
+              <w:rPr>
+                <w:b w:val="0"/>
+              </w:rPr>
+              <w:t xml:space="preserve"> </w:t>
+            </w:r>
+            <w:proofErr w:type="spellStart"/>
+            <w:r>
+              <w:rPr>
+                <w:b w:val="0"/>
+              </w:rPr>
+              <w:t>hóa</w:t>
+            </w:r>
+            <w:proofErr w:type="spellEnd"/>
+          </w:p>
+          <w:p>
+            <w:pPr>
+              <w:pStyle w:val="TuStyle-Title1"/>
+              <w:numPr>
+                <w:ilvl w:val="0"/>
+                <w:numId w:val="5"/>
               </w:numPr>
               <w:cnfStyle w:val="000000100000" w:firstRow="0" w:lastRow="0" w:firstColumn="0" w:lastColumn="0" w:oddVBand="0" w:evenVBand="0" w:oddHBand="1" w:evenHBand="0" w:firstRowFirstColumn="0" w:firstRowLastColumn="0" w:lastRowFirstColumn="0" w:lastRowLastColumn="0"/>
               <w:rPr>
@@ -3441,7 +4290,174 @@
               <w:rPr>
                 <w:b w:val="0"/>
               </w:rPr>
-              <w:t>Chọn</w:t>
+              <w:t>C</w:t>
+            </w:r>
+            <w:r>
+              <w:rPr>
+                <w:b w:val="0"/>
+              </w:rPr>
+              <w:t>họn</w:t>
+            </w:r>
+            <w:proofErr w:type="spellEnd"/>
+            <w:r>
+              <w:rPr>
+                <w:b w:val="0"/>
+              </w:rPr>
+              <w:t xml:space="preserve"> </w:t>
+            </w:r>
+            <w:proofErr w:type="spellStart"/>
+            <w:r>
+              <w:rPr>
+                <w:b w:val="0"/>
+              </w:rPr>
+              <w:t>chức</w:t>
+            </w:r>
+            <w:proofErr w:type="spellEnd"/>
+            <w:r>
+              <w:rPr>
+                <w:b w:val="0"/>
+              </w:rPr>
+              <w:t xml:space="preserve"> </w:t>
+            </w:r>
+            <w:proofErr w:type="spellStart"/>
+            <w:r>
+              <w:rPr>
+                <w:b w:val="0"/>
+              </w:rPr>
+              <w:t>năng</w:t>
+            </w:r>
+            <w:proofErr w:type="spellEnd"/>
+            <w:r>
+              <w:rPr>
+                <w:b w:val="0"/>
+              </w:rPr>
+              <w:t xml:space="preserve"> </w:t>
+            </w:r>
+            <w:proofErr w:type="spellStart"/>
+            <w:r>
+              <w:rPr>
+                <w:b w:val="0"/>
+              </w:rPr>
+              <w:t>báo</w:t>
+            </w:r>
+            <w:proofErr w:type="spellEnd"/>
+            <w:r>
+              <w:rPr>
+                <w:b w:val="0"/>
+              </w:rPr>
+              <w:t xml:space="preserve"> </w:t>
+            </w:r>
+            <w:proofErr w:type="spellStart"/>
+            <w:r>
+              <w:rPr>
+                <w:b w:val="0"/>
+              </w:rPr>
+              <w:t>cáo</w:t>
+            </w:r>
+            <w:proofErr w:type="spellEnd"/>
+            <w:r>
+              <w:rPr>
+                <w:b w:val="0"/>
+              </w:rPr>
+              <w:t xml:space="preserve"> </w:t>
+            </w:r>
+            <w:proofErr w:type="spellStart"/>
+            <w:r>
+              <w:rPr>
+                <w:b w:val="0"/>
+              </w:rPr>
+              <w:t>phân</w:t>
+            </w:r>
+            <w:proofErr w:type="spellEnd"/>
+            <w:r>
+              <w:rPr>
+                <w:b w:val="0"/>
+              </w:rPr>
+              <w:t xml:space="preserve"> </w:t>
+            </w:r>
+            <w:proofErr w:type="spellStart"/>
+            <w:r>
+              <w:rPr>
+                <w:b w:val="0"/>
+              </w:rPr>
+              <w:t>bổ</w:t>
+            </w:r>
+            <w:proofErr w:type="spellEnd"/>
+            <w:r>
+              <w:rPr>
+                <w:b w:val="0"/>
+              </w:rPr>
+              <w:t xml:space="preserve"> </w:t>
+            </w:r>
+            <w:proofErr w:type="spellStart"/>
+            <w:r>
+              <w:rPr>
+                <w:b w:val="0"/>
+              </w:rPr>
+              <w:t>hàng</w:t>
+            </w:r>
+            <w:proofErr w:type="spellEnd"/>
+            <w:r>
+              <w:rPr>
+                <w:b w:val="0"/>
+              </w:rPr>
+              <w:t xml:space="preserve"> </w:t>
+            </w:r>
+            <w:proofErr w:type="spellStart"/>
+            <w:r>
+              <w:rPr>
+                <w:b w:val="0"/>
+              </w:rPr>
+              <w:t>hóa</w:t>
+            </w:r>
+            <w:proofErr w:type="spellEnd"/>
+          </w:p>
+          <w:p>
+            <w:pPr>
+              <w:pStyle w:val="TuStyle-Title1"/>
+              <w:numPr>
+                <w:ilvl w:val="0"/>
+                <w:numId w:val="5"/>
+              </w:numPr>
+              <w:cnfStyle w:val="000000100000" w:firstRow="0" w:lastRow="0" w:firstColumn="0" w:lastColumn="0" w:oddVBand="0" w:evenVBand="0" w:oddHBand="1" w:evenHBand="0" w:firstRowFirstColumn="0" w:firstRowLastColumn="0" w:lastRowFirstColumn="0" w:lastRowLastColumn="0"/>
+              <w:rPr>
+                <w:b w:val="0"/>
+              </w:rPr>
+            </w:pPr>
+            <w:proofErr w:type="spellStart"/>
+            <w:r>
+              <w:rPr>
+                <w:b w:val="0"/>
+              </w:rPr>
+              <w:t>Hiện</w:t>
+            </w:r>
+            <w:proofErr w:type="spellEnd"/>
+            <w:r>
+              <w:rPr>
+                <w:b w:val="0"/>
+              </w:rPr>
+              <w:t xml:space="preserve"> </w:t>
+            </w:r>
+            <w:proofErr w:type="spellStart"/>
+            <w:r>
+              <w:rPr>
+                <w:b w:val="0"/>
+              </w:rPr>
+              <w:t>tổng</w:t>
+            </w:r>
+            <w:proofErr w:type="spellEnd"/>
+            <w:r>
+              <w:rPr>
+                <w:b w:val="0"/>
+              </w:rPr>
+              <w:t xml:space="preserve"> </w:t>
+            </w:r>
+            <w:proofErr w:type="spellStart"/>
+            <w:r>
+              <w:rPr>
+                <w:b w:val="0"/>
+              </w:rPr>
+              <w:t>hợp</w:t>
             </w:r>
             <w:proofErr w:type="spellEnd"/>
             <w:r>
@@ -3463,6 +4479,160 @@
                 <w:b w:val="0"/>
               </w:rPr>
               <w:t xml:space="preserve"> tin </w:t>
+            </w:r>
+            <w:proofErr w:type="spellStart"/>
+            <w:r>
+              <w:rPr>
+                <w:b w:val="0"/>
+              </w:rPr>
+              <w:t>phân</w:t>
+            </w:r>
+            <w:proofErr w:type="spellEnd"/>
+            <w:r>
+              <w:rPr>
+                <w:b w:val="0"/>
+              </w:rPr>
+              <w:t xml:space="preserve"> </w:t>
+            </w:r>
+            <w:proofErr w:type="spellStart"/>
+            <w:r>
+              <w:rPr>
+                <w:b w:val="0"/>
+              </w:rPr>
+              <w:t>bổ</w:t>
+            </w:r>
+            <w:proofErr w:type="spellEnd"/>
+            <w:r>
+              <w:rPr>
+                <w:b w:val="0"/>
+              </w:rPr>
+              <w:t xml:space="preserve">, </w:t>
+            </w:r>
+            <w:proofErr w:type="spellStart"/>
+            <w:r>
+              <w:rPr>
+                <w:b w:val="0"/>
+              </w:rPr>
+              <w:t>phân</w:t>
+            </w:r>
+            <w:proofErr w:type="spellEnd"/>
+            <w:r>
+              <w:rPr>
+                <w:b w:val="0"/>
+              </w:rPr>
+              <w:t xml:space="preserve"> </w:t>
+            </w:r>
+            <w:proofErr w:type="spellStart"/>
+            <w:r>
+              <w:rPr>
+                <w:b w:val="0"/>
+              </w:rPr>
+              <w:t>bổ</w:t>
+            </w:r>
+            <w:proofErr w:type="spellEnd"/>
+            <w:r>
+              <w:rPr>
+                <w:b w:val="0"/>
+              </w:rPr>
+              <w:t xml:space="preserve"> </w:t>
+            </w:r>
+            <w:proofErr w:type="spellStart"/>
+            <w:r>
+              <w:rPr>
+                <w:b w:val="0"/>
+              </w:rPr>
+              <w:t>hàng</w:t>
+            </w:r>
+            <w:proofErr w:type="spellEnd"/>
+            <w:r>
+              <w:rPr>
+                <w:b w:val="0"/>
+              </w:rPr>
+              <w:t xml:space="preserve"> </w:t>
+            </w:r>
+            <w:proofErr w:type="spellStart"/>
+            <w:r>
+              <w:rPr>
+                <w:b w:val="0"/>
+              </w:rPr>
+              <w:t>hóa</w:t>
+            </w:r>
+            <w:proofErr w:type="spellEnd"/>
+            <w:r>
+              <w:rPr>
+                <w:b w:val="0"/>
+              </w:rPr>
+              <w:t xml:space="preserve"> </w:t>
+            </w:r>
+            <w:proofErr w:type="spellStart"/>
+            <w:r>
+              <w:rPr>
+                <w:b w:val="0"/>
+              </w:rPr>
+              <w:t>cho</w:t>
+            </w:r>
+            <w:proofErr w:type="spellEnd"/>
+            <w:r>
+              <w:rPr>
+                <w:b w:val="0"/>
+              </w:rPr>
+              <w:t xml:space="preserve"> NPP, </w:t>
+            </w:r>
+            <w:proofErr w:type="spellStart"/>
+            <w:r>
+              <w:rPr>
+                <w:b w:val="0"/>
+              </w:rPr>
+              <w:t>phân</w:t>
+            </w:r>
+            <w:proofErr w:type="spellEnd"/>
+            <w:r>
+              <w:rPr>
+                <w:b w:val="0"/>
+              </w:rPr>
+              <w:t xml:space="preserve"> </w:t>
+            </w:r>
+            <w:proofErr w:type="spellStart"/>
+            <w:r>
+              <w:rPr>
+                <w:b w:val="0"/>
+              </w:rPr>
+              <w:t>nhóm</w:t>
+            </w:r>
+            <w:proofErr w:type="spellEnd"/>
+            <w:r>
+              <w:rPr>
+                <w:b w:val="0"/>
+              </w:rPr>
+              <w:t xml:space="preserve"> </w:t>
+            </w:r>
+            <w:proofErr w:type="spellStart"/>
+            <w:r>
+              <w:rPr>
+                <w:b w:val="0"/>
+              </w:rPr>
+              <w:t>hàng</w:t>
+            </w:r>
+            <w:proofErr w:type="spellEnd"/>
+            <w:r>
+              <w:rPr>
+                <w:b w:val="0"/>
+              </w:rPr>
+              <w:t xml:space="preserve"> </w:t>
+            </w:r>
+            <w:proofErr w:type="spellStart"/>
+            <w:r>
+              <w:rPr>
+                <w:b w:val="0"/>
+              </w:rPr>
+              <w:t>hóa</w:t>
+            </w:r>
+            <w:proofErr w:type="spellEnd"/>
+            <w:r>
+              <w:rPr>
+                <w:b w:val="0"/>
+              </w:rPr>
+              <w:t xml:space="preserve"> </w:t>
             </w:r>
             <w:proofErr w:type="spellStart"/>
             <w:r>
@@ -3500,21 +4670,35 @@
               <w:rPr>
                 <w:b w:val="0"/>
               </w:rPr>
-              <w:t>Hiển</w:t>
-            </w:r>
-            <w:proofErr w:type="spellEnd"/>
-            <w:r>
-              <w:rPr>
-                <w:b w:val="0"/>
-              </w:rPr>
-              <w:t xml:space="preserve"> </w:t>
-            </w:r>
-            <w:proofErr w:type="spellStart"/>
-            <w:r>
-              <w:rPr>
-                <w:b w:val="0"/>
-              </w:rPr>
-              <w:t>thị</w:t>
+              <w:t>Chọn</w:t>
+            </w:r>
+            <w:proofErr w:type="spellEnd"/>
+            <w:r>
+              <w:rPr>
+                <w:b w:val="0"/>
+              </w:rPr>
+              <w:t xml:space="preserve"> </w:t>
+            </w:r>
+            <w:proofErr w:type="spellStart"/>
+            <w:r>
+              <w:rPr>
+                <w:b w:val="0"/>
+              </w:rPr>
+              <w:t>tổng</w:t>
+            </w:r>
+            <w:proofErr w:type="spellEnd"/>
+            <w:r>
+              <w:rPr>
+                <w:b w:val="0"/>
+              </w:rPr>
+              <w:t xml:space="preserve"> </w:t>
+            </w:r>
+            <w:proofErr w:type="spellStart"/>
+            <w:r>
+              <w:rPr>
+                <w:b w:val="0"/>
+              </w:rPr>
+              <w:t>hợp</w:t>
             </w:r>
             <w:proofErr w:type="spellEnd"/>
             <w:r>
@@ -3542,174 +4726,6 @@
               <w:rPr>
                 <w:b w:val="0"/>
               </w:rPr>
-              <w:t>số</w:t>
-            </w:r>
-            <w:proofErr w:type="spellEnd"/>
-            <w:r>
-              <w:rPr>
-                <w:b w:val="0"/>
-              </w:rPr>
-              <w:t xml:space="preserve"> </w:t>
-            </w:r>
-            <w:proofErr w:type="spellStart"/>
-            <w:r>
-              <w:rPr>
-                <w:b w:val="0"/>
-              </w:rPr>
-              <w:t>lượng</w:t>
-            </w:r>
-            <w:proofErr w:type="spellEnd"/>
-            <w:r>
-              <w:rPr>
-                <w:b w:val="0"/>
-              </w:rPr>
-              <w:t xml:space="preserve"> </w:t>
-            </w:r>
-            <w:proofErr w:type="spellStart"/>
-            <w:r>
-              <w:rPr>
-                <w:b w:val="0"/>
-              </w:rPr>
-              <w:t>đề</w:t>
-            </w:r>
-            <w:proofErr w:type="spellEnd"/>
-            <w:r>
-              <w:rPr>
-                <w:b w:val="0"/>
-              </w:rPr>
-              <w:t xml:space="preserve"> </w:t>
-            </w:r>
-            <w:proofErr w:type="spellStart"/>
-            <w:r>
-              <w:rPr>
-                <w:b w:val="0"/>
-              </w:rPr>
-              <w:t>nghị</w:t>
-            </w:r>
-            <w:proofErr w:type="spellEnd"/>
-            <w:r>
-              <w:rPr>
-                <w:b w:val="0"/>
-              </w:rPr>
-              <w:t xml:space="preserve">, </w:t>
-            </w:r>
-            <w:proofErr w:type="spellStart"/>
-            <w:r>
-              <w:rPr>
-                <w:b w:val="0"/>
-              </w:rPr>
-              <w:t>số</w:t>
-            </w:r>
-            <w:proofErr w:type="spellEnd"/>
-            <w:r>
-              <w:rPr>
-                <w:b w:val="0"/>
-              </w:rPr>
-              <w:t xml:space="preserve"> </w:t>
-            </w:r>
-            <w:proofErr w:type="spellStart"/>
-            <w:r>
-              <w:rPr>
-                <w:b w:val="0"/>
-              </w:rPr>
-              <w:t>lượng</w:t>
-            </w:r>
-            <w:proofErr w:type="spellEnd"/>
-            <w:r>
-              <w:rPr>
-                <w:b w:val="0"/>
-              </w:rPr>
-              <w:t xml:space="preserve"> </w:t>
-            </w:r>
-            <w:proofErr w:type="spellStart"/>
-            <w:r>
-              <w:rPr>
-                <w:b w:val="0"/>
-              </w:rPr>
-              <w:t>thực</w:t>
-            </w:r>
-            <w:proofErr w:type="spellEnd"/>
-            <w:r>
-              <w:rPr>
-                <w:b w:val="0"/>
-              </w:rPr>
-              <w:t xml:space="preserve"> </w:t>
-            </w:r>
-            <w:proofErr w:type="spellStart"/>
-            <w:r>
-              <w:rPr>
-                <w:b w:val="0"/>
-              </w:rPr>
-              <w:t>tế</w:t>
-            </w:r>
-            <w:proofErr w:type="spellEnd"/>
-            <w:r>
-              <w:rPr>
-                <w:b w:val="0"/>
-              </w:rPr>
-              <w:t xml:space="preserve">, </w:t>
-            </w:r>
-            <w:proofErr w:type="spellStart"/>
-            <w:r>
-              <w:rPr>
-                <w:b w:val="0"/>
-              </w:rPr>
-              <w:t>tổng</w:t>
-            </w:r>
-            <w:proofErr w:type="spellEnd"/>
-            <w:r>
-              <w:rPr>
-                <w:b w:val="0"/>
-              </w:rPr>
-              <w:t xml:space="preserve"> </w:t>
-            </w:r>
-            <w:proofErr w:type="spellStart"/>
-            <w:r>
-              <w:rPr>
-                <w:b w:val="0"/>
-              </w:rPr>
-              <w:t>tiền</w:t>
-            </w:r>
-            <w:proofErr w:type="spellEnd"/>
-            <w:r>
-              <w:rPr>
-                <w:b w:val="0"/>
-              </w:rPr>
-              <w:t xml:space="preserve"> </w:t>
-            </w:r>
-            <w:proofErr w:type="spellStart"/>
-            <w:r>
-              <w:rPr>
-                <w:b w:val="0"/>
-              </w:rPr>
-              <w:t>mỗi</w:t>
-            </w:r>
-            <w:proofErr w:type="spellEnd"/>
-            <w:r>
-              <w:rPr>
-                <w:b w:val="0"/>
-              </w:rPr>
-              <w:t xml:space="preserve"> </w:t>
-            </w:r>
-            <w:proofErr w:type="spellStart"/>
-            <w:r>
-              <w:rPr>
-                <w:b w:val="0"/>
-              </w:rPr>
-              <w:t>lần</w:t>
-            </w:r>
-            <w:proofErr w:type="spellEnd"/>
-            <w:r>
-              <w:rPr>
-                <w:b w:val="0"/>
-              </w:rPr>
-              <w:t xml:space="preserve"> </w:t>
-            </w:r>
-            <w:proofErr w:type="spellStart"/>
-            <w:r>
-              <w:rPr>
-                <w:b w:val="0"/>
-              </w:rPr>
               <w:t>phân</w:t>
             </w:r>
             <w:proofErr w:type="spellEnd"/>
@@ -3725,118 +4741,6 @@
                 <w:b w:val="0"/>
               </w:rPr>
               <w:t>bổ</w:t>
-            </w:r>
-            <w:proofErr w:type="spellEnd"/>
-            <w:r>
-              <w:rPr>
-                <w:b w:val="0"/>
-              </w:rPr>
-              <w:t xml:space="preserve"> </w:t>
-            </w:r>
-            <w:proofErr w:type="spellStart"/>
-            <w:r>
-              <w:rPr>
-                <w:b w:val="0"/>
-              </w:rPr>
-              <w:t>từ</w:t>
-            </w:r>
-            <w:proofErr w:type="spellEnd"/>
-            <w:r>
-              <w:rPr>
-                <w:b w:val="0"/>
-              </w:rPr>
-              <w:t xml:space="preserve"> </w:t>
-            </w:r>
-            <w:proofErr w:type="spellStart"/>
-            <w:r>
-              <w:rPr>
-                <w:b w:val="0"/>
-              </w:rPr>
-              <w:t>đơn</w:t>
-            </w:r>
-            <w:proofErr w:type="spellEnd"/>
-            <w:r>
-              <w:rPr>
-                <w:b w:val="0"/>
-              </w:rPr>
-              <w:t xml:space="preserve"> </w:t>
-            </w:r>
-            <w:proofErr w:type="spellStart"/>
-            <w:r>
-              <w:rPr>
-                <w:b w:val="0"/>
-              </w:rPr>
-              <w:t>đặt</w:t>
-            </w:r>
-            <w:proofErr w:type="spellEnd"/>
-            <w:r>
-              <w:rPr>
-                <w:b w:val="0"/>
-              </w:rPr>
-              <w:t xml:space="preserve"> </w:t>
-            </w:r>
-            <w:proofErr w:type="spellStart"/>
-            <w:r>
-              <w:rPr>
-                <w:b w:val="0"/>
-              </w:rPr>
-              <w:t>hàng</w:t>
-            </w:r>
-            <w:proofErr w:type="spellEnd"/>
-            <w:r>
-              <w:rPr>
-                <w:b w:val="0"/>
-              </w:rPr>
-              <w:t xml:space="preserve"> </w:t>
-            </w:r>
-            <w:proofErr w:type="spellStart"/>
-            <w:r>
-              <w:rPr>
-                <w:b w:val="0"/>
-              </w:rPr>
-              <w:t>và</w:t>
-            </w:r>
-            <w:proofErr w:type="spellEnd"/>
-            <w:r>
-              <w:rPr>
-                <w:b w:val="0"/>
-              </w:rPr>
-              <w:t xml:space="preserve"> </w:t>
-            </w:r>
-            <w:proofErr w:type="spellStart"/>
-            <w:r>
-              <w:rPr>
-                <w:b w:val="0"/>
-              </w:rPr>
-              <w:t>đơn</w:t>
-            </w:r>
-            <w:proofErr w:type="spellEnd"/>
-            <w:r>
-              <w:rPr>
-                <w:b w:val="0"/>
-              </w:rPr>
-              <w:t xml:space="preserve"> </w:t>
-            </w:r>
-            <w:proofErr w:type="spellStart"/>
-            <w:r>
-              <w:rPr>
-                <w:b w:val="0"/>
-              </w:rPr>
-              <w:t>giao</w:t>
-            </w:r>
-            <w:proofErr w:type="spellEnd"/>
-            <w:r>
-              <w:rPr>
-                <w:b w:val="0"/>
-              </w:rPr>
-              <w:t xml:space="preserve"> </w:t>
-            </w:r>
-            <w:proofErr w:type="spellStart"/>
-            <w:r>
-              <w:rPr>
-                <w:b w:val="0"/>
-              </w:rPr>
-              <w:t>hàng</w:t>
             </w:r>
             <w:proofErr w:type="spellEnd"/>
           </w:p>
@@ -3853,7 +4757,203 @@
               <w:rPr>
                 <w:b w:val="0"/>
               </w:rPr>
-              <w:t>Chọn</w:t>
+              <w:t>Hiển</w:t>
+            </w:r>
+            <w:proofErr w:type="spellEnd"/>
+            <w:r>
+              <w:rPr>
+                <w:b w:val="0"/>
+              </w:rPr>
+              <w:t xml:space="preserve"> </w:t>
+            </w:r>
+            <w:proofErr w:type="spellStart"/>
+            <w:r>
+              <w:rPr>
+                <w:b w:val="0"/>
+              </w:rPr>
+              <w:t>thị</w:t>
+            </w:r>
+            <w:proofErr w:type="spellEnd"/>
+            <w:r>
+              <w:rPr>
+                <w:b w:val="0"/>
+              </w:rPr>
+              <w:t xml:space="preserve"> </w:t>
+            </w:r>
+            <w:proofErr w:type="spellStart"/>
+            <w:r>
+              <w:rPr>
+                <w:b w:val="0"/>
+              </w:rPr>
+              <w:t>thông</w:t>
+            </w:r>
+            <w:proofErr w:type="spellEnd"/>
+            <w:r>
+              <w:rPr>
+                <w:b w:val="0"/>
+              </w:rPr>
+              <w:t xml:space="preserve"> tin </w:t>
+            </w:r>
+            <w:proofErr w:type="spellStart"/>
+            <w:r>
+              <w:rPr>
+                <w:b w:val="0"/>
+              </w:rPr>
+              <w:t>số</w:t>
+            </w:r>
+            <w:proofErr w:type="spellEnd"/>
+            <w:r>
+              <w:rPr>
+                <w:b w:val="0"/>
+              </w:rPr>
+              <w:t xml:space="preserve"> </w:t>
+            </w:r>
+            <w:proofErr w:type="spellStart"/>
+            <w:r>
+              <w:rPr>
+                <w:b w:val="0"/>
+              </w:rPr>
+              <w:t>lượng</w:t>
+            </w:r>
+            <w:proofErr w:type="spellEnd"/>
+            <w:r>
+              <w:rPr>
+                <w:b w:val="0"/>
+              </w:rPr>
+              <w:t xml:space="preserve"> </w:t>
+            </w:r>
+            <w:proofErr w:type="spellStart"/>
+            <w:r>
+              <w:rPr>
+                <w:b w:val="0"/>
+              </w:rPr>
+              <w:t>đề</w:t>
+            </w:r>
+            <w:proofErr w:type="spellEnd"/>
+            <w:r>
+              <w:rPr>
+                <w:b w:val="0"/>
+              </w:rPr>
+              <w:t xml:space="preserve"> </w:t>
+            </w:r>
+            <w:proofErr w:type="spellStart"/>
+            <w:r>
+              <w:rPr>
+                <w:b w:val="0"/>
+              </w:rPr>
+              <w:t>nghị</w:t>
+            </w:r>
+            <w:proofErr w:type="spellEnd"/>
+            <w:r>
+              <w:rPr>
+                <w:b w:val="0"/>
+              </w:rPr>
+              <w:t xml:space="preserve">, </w:t>
+            </w:r>
+            <w:proofErr w:type="spellStart"/>
+            <w:r>
+              <w:rPr>
+                <w:b w:val="0"/>
+              </w:rPr>
+              <w:t>số</w:t>
+            </w:r>
+            <w:proofErr w:type="spellEnd"/>
+            <w:r>
+              <w:rPr>
+                <w:b w:val="0"/>
+              </w:rPr>
+              <w:t xml:space="preserve"> </w:t>
+            </w:r>
+            <w:proofErr w:type="spellStart"/>
+            <w:r>
+              <w:rPr>
+                <w:b w:val="0"/>
+              </w:rPr>
+              <w:t>lượng</w:t>
+            </w:r>
+            <w:proofErr w:type="spellEnd"/>
+            <w:r>
+              <w:rPr>
+                <w:b w:val="0"/>
+              </w:rPr>
+              <w:t xml:space="preserve"> </w:t>
+            </w:r>
+            <w:proofErr w:type="spellStart"/>
+            <w:r>
+              <w:rPr>
+                <w:b w:val="0"/>
+              </w:rPr>
+              <w:t>thực</w:t>
+            </w:r>
+            <w:proofErr w:type="spellEnd"/>
+            <w:r>
+              <w:rPr>
+                <w:b w:val="0"/>
+              </w:rPr>
+              <w:t xml:space="preserve"> </w:t>
+            </w:r>
+            <w:proofErr w:type="spellStart"/>
+            <w:r>
+              <w:rPr>
+                <w:b w:val="0"/>
+              </w:rPr>
+              <w:t>tế</w:t>
+            </w:r>
+            <w:proofErr w:type="spellEnd"/>
+            <w:r>
+              <w:rPr>
+                <w:b w:val="0"/>
+              </w:rPr>
+              <w:t xml:space="preserve">, </w:t>
+            </w:r>
+            <w:proofErr w:type="spellStart"/>
+            <w:r>
+              <w:rPr>
+                <w:b w:val="0"/>
+              </w:rPr>
+              <w:t>tổng</w:t>
+            </w:r>
+            <w:proofErr w:type="spellEnd"/>
+            <w:r>
+              <w:rPr>
+                <w:b w:val="0"/>
+              </w:rPr>
+              <w:t xml:space="preserve"> </w:t>
+            </w:r>
+            <w:proofErr w:type="spellStart"/>
+            <w:r>
+              <w:rPr>
+                <w:b w:val="0"/>
+              </w:rPr>
+              <w:t>tiền</w:t>
+            </w:r>
+            <w:proofErr w:type="spellEnd"/>
+            <w:r>
+              <w:rPr>
+                <w:b w:val="0"/>
+              </w:rPr>
+              <w:t xml:space="preserve"> </w:t>
+            </w:r>
+            <w:proofErr w:type="spellStart"/>
+            <w:r>
+              <w:rPr>
+                <w:b w:val="0"/>
+              </w:rPr>
+              <w:t>mỗi</w:t>
+            </w:r>
+            <w:proofErr w:type="spellEnd"/>
+            <w:r>
+              <w:rPr>
+                <w:b w:val="0"/>
+              </w:rPr>
+              <w:t xml:space="preserve"> </w:t>
+            </w:r>
+            <w:proofErr w:type="spellStart"/>
+            <w:r>
+              <w:rPr>
+                <w:b w:val="0"/>
+              </w:rPr>
+              <w:t>lần</w:t>
             </w:r>
             <w:proofErr w:type="spellEnd"/>
             <w:r>
@@ -3895,6 +4995,48 @@
               <w:rPr>
                 <w:b w:val="0"/>
               </w:rPr>
+              <w:t>từ</w:t>
+            </w:r>
+            <w:proofErr w:type="spellEnd"/>
+            <w:r>
+              <w:rPr>
+                <w:b w:val="0"/>
+              </w:rPr>
+              <w:t xml:space="preserve"> </w:t>
+            </w:r>
+            <w:proofErr w:type="spellStart"/>
+            <w:r>
+              <w:rPr>
+                <w:b w:val="0"/>
+              </w:rPr>
+              <w:t>đơn</w:t>
+            </w:r>
+            <w:proofErr w:type="spellEnd"/>
+            <w:r>
+              <w:rPr>
+                <w:b w:val="0"/>
+              </w:rPr>
+              <w:t xml:space="preserve"> </w:t>
+            </w:r>
+            <w:proofErr w:type="spellStart"/>
+            <w:r>
+              <w:rPr>
+                <w:b w:val="0"/>
+              </w:rPr>
+              <w:t>đặt</w:t>
+            </w:r>
+            <w:proofErr w:type="spellEnd"/>
+            <w:r>
+              <w:rPr>
+                <w:b w:val="0"/>
+              </w:rPr>
+              <w:t xml:space="preserve"> </w:t>
+            </w:r>
+            <w:proofErr w:type="spellStart"/>
+            <w:r>
+              <w:rPr>
+                <w:b w:val="0"/>
+              </w:rPr>
               <w:t>hàng</w:t>
             </w:r>
             <w:proofErr w:type="spellEnd"/>
@@ -3909,29 +5051,51 @@
               <w:rPr>
                 <w:b w:val="0"/>
               </w:rPr>
-              <w:t>hóa</w:t>
-            </w:r>
-            <w:proofErr w:type="spellEnd"/>
-            <w:r>
-              <w:rPr>
-                <w:b w:val="0"/>
-              </w:rPr>
-              <w:t xml:space="preserve"> </w:t>
-            </w:r>
-            <w:proofErr w:type="spellStart"/>
-            <w:r>
-              <w:rPr>
-                <w:b w:val="0"/>
-              </w:rPr>
-              <w:t>từ</w:t>
-            </w:r>
-            <w:proofErr w:type="spellEnd"/>
-            <w:r>
-              <w:rPr>
-                <w:b w:val="0"/>
-              </w:rPr>
-              <w:t xml:space="preserve"> NPP</w:t>
-            </w:r>
+              <w:t>và</w:t>
+            </w:r>
+            <w:proofErr w:type="spellEnd"/>
+            <w:r>
+              <w:rPr>
+                <w:b w:val="0"/>
+              </w:rPr>
+              <w:t xml:space="preserve"> </w:t>
+            </w:r>
+            <w:proofErr w:type="spellStart"/>
+            <w:r>
+              <w:rPr>
+                <w:b w:val="0"/>
+              </w:rPr>
+              <w:t>đơn</w:t>
+            </w:r>
+            <w:proofErr w:type="spellEnd"/>
+            <w:r>
+              <w:rPr>
+                <w:b w:val="0"/>
+              </w:rPr>
+              <w:t xml:space="preserve"> </w:t>
+            </w:r>
+            <w:proofErr w:type="spellStart"/>
+            <w:r>
+              <w:rPr>
+                <w:b w:val="0"/>
+              </w:rPr>
+              <w:t>giao</w:t>
+            </w:r>
+            <w:proofErr w:type="spellEnd"/>
+            <w:r>
+              <w:rPr>
+                <w:b w:val="0"/>
+              </w:rPr>
+              <w:t xml:space="preserve"> </w:t>
+            </w:r>
+            <w:proofErr w:type="spellStart"/>
+            <w:r>
+              <w:rPr>
+                <w:b w:val="0"/>
+              </w:rPr>
+              <w:t>hàng</w:t>
+            </w:r>
+            <w:proofErr w:type="spellEnd"/>
           </w:p>
           <w:p>
             <w:pPr>
@@ -3946,6 +5110,94 @@
               <w:rPr>
                 <w:b w:val="0"/>
               </w:rPr>
+              <w:t>Chọn</w:t>
+            </w:r>
+            <w:proofErr w:type="spellEnd"/>
+            <w:r>
+              <w:rPr>
+                <w:b w:val="0"/>
+              </w:rPr>
+              <w:t xml:space="preserve"> </w:t>
+            </w:r>
+            <w:proofErr w:type="spellStart"/>
+            <w:r>
+              <w:rPr>
+                <w:b w:val="0"/>
+              </w:rPr>
+              <w:t>phân</w:t>
+            </w:r>
+            <w:proofErr w:type="spellEnd"/>
+            <w:r>
+              <w:rPr>
+                <w:b w:val="0"/>
+              </w:rPr>
+              <w:t xml:space="preserve"> </w:t>
+            </w:r>
+            <w:proofErr w:type="spellStart"/>
+            <w:r>
+              <w:rPr>
+                <w:b w:val="0"/>
+              </w:rPr>
+              <w:t>bổ</w:t>
+            </w:r>
+            <w:proofErr w:type="spellEnd"/>
+            <w:r>
+              <w:rPr>
+                <w:b w:val="0"/>
+              </w:rPr>
+              <w:t xml:space="preserve"> </w:t>
+            </w:r>
+            <w:proofErr w:type="spellStart"/>
+            <w:r>
+              <w:rPr>
+                <w:b w:val="0"/>
+              </w:rPr>
+              <w:t>hàng</w:t>
+            </w:r>
+            <w:proofErr w:type="spellEnd"/>
+            <w:r>
+              <w:rPr>
+                <w:b w:val="0"/>
+              </w:rPr>
+              <w:t xml:space="preserve"> </w:t>
+            </w:r>
+            <w:proofErr w:type="spellStart"/>
+            <w:r>
+              <w:rPr>
+                <w:b w:val="0"/>
+              </w:rPr>
+              <w:t>hóa</w:t>
+            </w:r>
+            <w:proofErr w:type="spellEnd"/>
+            <w:r>
+              <w:rPr>
+                <w:b w:val="0"/>
+              </w:rPr>
+              <w:t xml:space="preserve"> cho</w:t>
+            </w:r>
+            <w:bookmarkStart w:id="0" w:name="_GoBack"/>
+            <w:bookmarkEnd w:id="0"/>
+            <w:r>
+              <w:rPr>
+                <w:b w:val="0"/>
+              </w:rPr>
+              <w:t xml:space="preserve"> NPP</w:t>
+            </w:r>
+          </w:p>
+          <w:p>
+            <w:pPr>
+              <w:pStyle w:val="TuStyle-Title1"/>
+              <w:cnfStyle w:val="000000100000" w:firstRow="0" w:lastRow="0" w:firstColumn="0" w:lastColumn="0" w:oddVBand="0" w:evenVBand="0" w:oddHBand="1" w:evenHBand="0" w:firstRowFirstColumn="0" w:firstRowLastColumn="0" w:lastRowFirstColumn="0" w:lastRowLastColumn="0"/>
+              <w:rPr>
+                <w:b w:val="0"/>
+              </w:rPr>
+            </w:pPr>
+            <w:proofErr w:type="spellStart"/>
+            <w:r>
+              <w:rPr>
+                <w:b w:val="0"/>
+              </w:rPr>
+              <w:lastRenderedPageBreak/>
               <w:t>Chọn</w:t>
             </w:r>
             <w:proofErr w:type="spellEnd"/>
@@ -5032,8 +6284,6 @@
               </w:rPr>
               <w:t>.</w:t>
             </w:r>
-            <w:bookmarkStart w:id="0" w:name="_GoBack"/>
-            <w:bookmarkEnd w:id="0"/>
           </w:p>
         </w:tc>
       </w:tr>
@@ -5265,6 +6515,12 @@
     <w:abstractNumId w:val="1"/>
   </w:num>
   <w:num w:numId="4">
+    <w:abstractNumId w:val="0"/>
+    <w:lvlOverride w:ilvl="0">
+      <w:startOverride w:val="2"/>
+    </w:lvlOverride>
+  </w:num>
+  <w:num w:numId="5">
     <w:abstractNumId w:val="0"/>
     <w:lvlOverride w:ilvl="0">
       <w:startOverride w:val="2"/>

</xml_diff>

<commit_message>
Upload đặc tả class Diagram báo cáo doanh thu
</commit_message>
<xml_diff>
--- a/BaoCao/FRA/1412689/Phân tích chức năng UCNV08.docx
+++ b/BaoCao/FRA/1412689/Phân tích chức năng UCNV08.docx
@@ -42,10 +42,10 @@
           <w:noProof/>
         </w:rPr>
         <w:drawing>
-          <wp:inline distT="0" distB="0" distL="0" distR="0" wp14:anchorId="2C3F1B16" wp14:editId="72DDE393">
-            <wp:extent cx="5943600" cy="4467225"/>
-            <wp:effectExtent l="0" t="0" r="0" b="9525"/>
-            <wp:docPr id="2" name="Hình ảnh 2"/>
+          <wp:inline distT="0" distB="0" distL="0" distR="0">
+            <wp:extent cx="5943600" cy="3075940"/>
+            <wp:effectExtent l="0" t="0" r="0" b="0"/>
+            <wp:docPr id="1" name="Hình ảnh 1"/>
             <wp:cNvGraphicFramePr>
               <a:graphicFrameLocks xmlns:a="http://schemas.openxmlformats.org/drawingml/2006/main" noChangeAspect="1"/>
             </wp:cNvGraphicFramePr>
@@ -53,11 +53,17 @@
               <a:graphicData uri="http://schemas.openxmlformats.org/drawingml/2006/picture">
                 <pic:pic xmlns:pic="http://schemas.openxmlformats.org/drawingml/2006/picture">
                   <pic:nvPicPr>
-                    <pic:cNvPr id="1" name=""/>
+                    <pic:cNvPr id="1" name="UCCN8_9.PNG"/>
                     <pic:cNvPicPr/>
                   </pic:nvPicPr>
                   <pic:blipFill>
-                    <a:blip r:embed="rId5"/>
+                    <a:blip r:embed="rId5">
+                      <a:extLst>
+                        <a:ext uri="{28A0092B-C50C-407E-A947-70E740481C1C}">
+                          <a14:useLocalDpi xmlns:a14="http://schemas.microsoft.com/office/drawing/2010/main" val="0"/>
+                        </a:ext>
+                      </a:extLst>
+                    </a:blip>
                     <a:stretch>
                       <a:fillRect/>
                     </a:stretch>
@@ -65,7 +71,7 @@
                   <pic:spPr>
                     <a:xfrm>
                       <a:off x="0" y="0"/>
-                      <a:ext cx="5943600" cy="4467225"/>
+                      <a:ext cx="5943600" cy="3075940"/>
                     </a:xfrm>
                     <a:prstGeom prst="rect">
                       <a:avLst/>
@@ -155,6 +161,8 @@
         </w:rPr>
         <w:t xml:space="preserve"> NPP</w:t>
       </w:r>
+      <w:bookmarkStart w:id="0" w:name="_GoBack"/>
+      <w:bookmarkEnd w:id="0"/>
     </w:p>
     <w:tbl>
       <w:tblPr>
@@ -1372,7 +1380,6 @@
               <w:rPr>
                 <w:b w:val="0"/>
               </w:rPr>
-              <w:lastRenderedPageBreak/>
               <w:t>Hiển</w:t>
             </w:r>
             <w:proofErr w:type="spellEnd"/>
@@ -2343,6 +2350,7 @@
               <w:rPr>
                 <w:b w:val="0"/>
               </w:rPr>
+              <w:lastRenderedPageBreak/>
               <w:t>Hiển</w:t>
             </w:r>
             <w:proofErr w:type="spellEnd"/>
@@ -5173,10 +5181,16 @@
               <w:rPr>
                 <w:b w:val="0"/>
               </w:rPr>
-              <w:t xml:space="preserve"> cho</w:t>
-            </w:r>
-            <w:bookmarkStart w:id="0" w:name="_GoBack"/>
-            <w:bookmarkEnd w:id="0"/>
+              <w:t xml:space="preserve"> </w:t>
+            </w:r>
+            <w:proofErr w:type="spellStart"/>
+            <w:r>
+              <w:rPr>
+                <w:b w:val="0"/>
+              </w:rPr>
+              <w:t>cho</w:t>
+            </w:r>
+            <w:proofErr w:type="spellEnd"/>
             <w:r>
               <w:rPr>
                 <w:b w:val="0"/>
@@ -5197,7 +5211,6 @@
               <w:rPr>
                 <w:b w:val="0"/>
               </w:rPr>
-              <w:lastRenderedPageBreak/>
               <w:t>Chọn</w:t>
             </w:r>
             <w:proofErr w:type="spellEnd"/>
@@ -5692,6 +5705,7 @@
               <w:rPr>
                 <w:b w:val="0"/>
               </w:rPr>
+              <w:lastRenderedPageBreak/>
               <w:t>Hiển</w:t>
             </w:r>
             <w:proofErr w:type="spellEnd"/>

</xml_diff>